<commit_message>
Fix tmp_base.docx not removing, simplify clean() and process_document() in docx_creation.py
Rename vars, functions
</commit_message>
<xml_diff>
--- a/assets/templates/base.docx
+++ b/assets/templates/base.docx
@@ -58,7 +58,7 @@
     </w:p>
     <w:p>
       <w:pPr>
-        <w:pStyle w:val="1141"/>
+        <w:pStyle w:val="1143"/>
         <w:numPr>
           <w:ilvl w:val="0"/>
           <w:numId w:val="1"/>
@@ -83,7 +83,7 @@
         <w:rPr>
           <w:lang w:val="en-US"/>
         </w:rPr>
-        <w:t xml:space="preserve">question_1</w:t>
+        <w:t xml:space="preserve">question_one</w:t>
       </w:r>
       <w:r>
         <w:rPr>
@@ -105,7 +105,7 @@
     </w:p>
     <w:p>
       <w:pPr>
-        <w:pStyle w:val="1141"/>
+        <w:pStyle w:val="1143"/>
         <w:numPr>
           <w:ilvl w:val="0"/>
           <w:numId w:val="1"/>
@@ -128,7 +128,7 @@
         <w:rPr>
           <w:lang w:val="en-US"/>
         </w:rPr>
-        <w:t xml:space="preserve">question_2</w:t>
+        <w:t xml:space="preserve">question_two</w:t>
       </w:r>
       <w:r>
         <w:rPr>
@@ -194,9 +194,9 @@
 <w:ftr xmlns:wpc="http://schemas.microsoft.com/office/word/2010/wordprocessingCanvas" xmlns:mc="http://schemas.openxmlformats.org/markup-compatibility/2006" xmlns:o="urn:schemas-microsoft-com:office:office" xmlns:r="http://schemas.openxmlformats.org/officeDocument/2006/relationships" xmlns:m="http://schemas.openxmlformats.org/officeDocument/2006/math" xmlns:v="urn:schemas-microsoft-com:vml" xmlns:wp14="http://schemas.microsoft.com/office/word/2010/wordprocessingDrawing" xmlns:wp="http://schemas.openxmlformats.org/drawingml/2006/wordprocessingDrawing" xmlns:w10="urn:schemas-microsoft-com:office:word" xmlns:w="http://schemas.openxmlformats.org/wordprocessingml/2006/main" xmlns:w14="http://schemas.microsoft.com/office/word/2010/wordml" xmlns:w15="http://schemas.microsoft.com/office/word/2012/wordml" xmlns:wpg="http://schemas.microsoft.com/office/word/2010/wordprocessingGroup" xmlns:wpi="http://schemas.microsoft.com/office/word/2010/wordprocessingInk" xmlns:wne="http://schemas.microsoft.com/office/word/2006/wordml" xmlns:a="http://schemas.openxmlformats.org/drawingml/2006/main" xmlns:wps="http://schemas.microsoft.com/office/word/2010/wordprocessingShape" mc:Ignorable="w14 w15 wp14">
   <w:tbl>
     <w:tblPr>
-      <w:tblStyle w:val="1140"/>
+      <w:tblStyle w:val="1142"/>
+      <w:tblInd w:w="941" w:type="dxa"/>
       <w:tblW w:w="0" w:type="auto"/>
-      <w:tblInd w:w="941" w:type="dxa"/>
       <w:tblBorders/>
       <w:tblLayout w:type="fixed"/>
       <w:tblLook w:val="04A0" w:firstRow="1" w:lastRow="0" w:firstColumn="1" w:lastColumn="0" w:noHBand="0" w:noVBand="1"/>
@@ -224,7 +224,7 @@
         </w:tcPr>
         <w:p>
           <w:pPr>
-            <w:pStyle w:val="1135"/>
+            <w:pStyle w:val="1137"/>
             <w:pBdr/>
             <w:tabs>
               <w:tab w:val="clear" w:leader="none" w:pos="4677"/>
@@ -278,7 +278,7 @@
         </w:tcPr>
         <w:p>
           <w:pPr>
-            <w:pStyle w:val="1135"/>
+            <w:pStyle w:val="1137"/>
             <w:suppressLineNumbers w:val="false"/>
             <w:pBdr/>
             <w:tabs>
@@ -341,7 +341,7 @@
         </w:tcPr>
         <w:p>
           <w:pPr>
-            <w:pStyle w:val="1135"/>
+            <w:pStyle w:val="1137"/>
             <w:suppressLineNumbers w:val="false"/>
             <w:pBdr/>
             <w:tabs>
@@ -409,7 +409,7 @@
   </w:tbl>
   <w:p>
     <w:pPr>
-      <w:pStyle w:val="1135"/>
+      <w:pStyle w:val="1137"/>
       <w:pBdr/>
       <w:tabs>
         <w:tab w:val="clear" w:leader="none" w:pos="4677"/>
@@ -450,7 +450,7 @@
 <w:ftr xmlns:wpc="http://schemas.microsoft.com/office/word/2010/wordprocessingCanvas" xmlns:mc="http://schemas.openxmlformats.org/markup-compatibility/2006" xmlns:o="urn:schemas-microsoft-com:office:office" xmlns:r="http://schemas.openxmlformats.org/officeDocument/2006/relationships" xmlns:m="http://schemas.openxmlformats.org/officeDocument/2006/math" xmlns:v="urn:schemas-microsoft-com:vml" xmlns:wp14="http://schemas.microsoft.com/office/word/2010/wordprocessingDrawing" xmlns:wp="http://schemas.openxmlformats.org/drawingml/2006/wordprocessingDrawing" xmlns:w10="urn:schemas-microsoft-com:office:word" xmlns:w="http://schemas.openxmlformats.org/wordprocessingml/2006/main" xmlns:w14="http://schemas.microsoft.com/office/word/2010/wordml" xmlns:w15="http://schemas.microsoft.com/office/word/2012/wordml" xmlns:wpg="http://schemas.microsoft.com/office/word/2010/wordprocessingGroup" xmlns:wpi="http://schemas.microsoft.com/office/word/2010/wordprocessingInk" xmlns:wne="http://schemas.microsoft.com/office/word/2006/wordml" xmlns:a="http://schemas.openxmlformats.org/drawingml/2006/main" xmlns:wps="http://schemas.microsoft.com/office/word/2010/wordprocessingShape" mc:Ignorable="w14 w15 wp14">
   <w:p>
     <w:pPr>
-      <w:pStyle w:val="1135"/>
+      <w:pStyle w:val="1137"/>
       <w:pBdr/>
       <w:spacing/>
       <w:ind/>
@@ -466,7 +466,7 @@
 <w:ftr xmlns:wpc="http://schemas.microsoft.com/office/word/2010/wordprocessingCanvas" xmlns:mc="http://schemas.openxmlformats.org/markup-compatibility/2006" xmlns:o="urn:schemas-microsoft-com:office:office" xmlns:r="http://schemas.openxmlformats.org/officeDocument/2006/relationships" xmlns:m="http://schemas.openxmlformats.org/officeDocument/2006/math" xmlns:v="urn:schemas-microsoft-com:vml" xmlns:wp14="http://schemas.microsoft.com/office/word/2010/wordprocessingDrawing" xmlns:wp="http://schemas.openxmlformats.org/drawingml/2006/wordprocessingDrawing" xmlns:w10="urn:schemas-microsoft-com:office:word" xmlns:w="http://schemas.openxmlformats.org/wordprocessingml/2006/main" xmlns:w14="http://schemas.microsoft.com/office/word/2010/wordml" xmlns:w15="http://schemas.microsoft.com/office/word/2012/wordml" xmlns:wpg="http://schemas.microsoft.com/office/word/2010/wordprocessingGroup" xmlns:wpi="http://schemas.microsoft.com/office/word/2010/wordprocessingInk" xmlns:wne="http://schemas.microsoft.com/office/word/2006/wordml" xmlns:a="http://schemas.openxmlformats.org/drawingml/2006/main" xmlns:wps="http://schemas.microsoft.com/office/word/2010/wordprocessingShape" mc:Ignorable="w14 w15 wp14">
   <w:p>
     <w:pPr>
-      <w:pStyle w:val="1135"/>
+      <w:pStyle w:val="1137"/>
       <w:pBdr/>
       <w:spacing/>
       <w:ind/>
@@ -525,8 +525,8 @@
   </w:p>
   <w:tbl>
     <w:tblPr>
+      <w:jc w:val="center"/>
       <w:tblW w:w="5000" w:type="pct"/>
-      <w:jc w:val="center"/>
       <w:tblBorders>
         <w:top w:val="single" w:color="auto" w:sz="4" w:space="0"/>
         <w:left w:val="single" w:color="auto" w:sz="4" w:space="0"/>
@@ -1020,7 +1020,6 @@
               <w:iCs/>
               <w:sz w:val="22"/>
               <w:szCs w:val="22"/>
-              <w:highlight w:val="yellow"/>
             </w:rPr>
           </w:r>
           <w:r>
@@ -1182,7 +1181,6 @@
               <w:rFonts w:eastAsia="Calibri"/>
               <w:b/>
               <w:bCs/>
-              <w:iCs/>
               <w:sz w:val="22"/>
               <w:szCs w:val="22"/>
               <w:highlight w:val="yellow"/>
@@ -1256,6 +1254,16 @@
               <w:lang w:val="en-US"/>
             </w:rPr>
             <w:t xml:space="preserve">{qualify}}</w:t>
+          </w:r>
+          <w:r>
+            <w:rPr>
+              <w:rFonts w:eastAsia="Calibri"/>
+              <w:b/>
+              <w:bCs/>
+              <w:iCs/>
+              <w:sz w:val="22"/>
+              <w:szCs w:val="22"/>
+            </w:rPr>
           </w:r>
           <w:r>
             <w:rPr>
@@ -1561,7 +1569,7 @@
 <w:hdr xmlns:wpc="http://schemas.microsoft.com/office/word/2010/wordprocessingCanvas" xmlns:mc="http://schemas.openxmlformats.org/markup-compatibility/2006" xmlns:o="urn:schemas-microsoft-com:office:office" xmlns:r="http://schemas.openxmlformats.org/officeDocument/2006/relationships" xmlns:m="http://schemas.openxmlformats.org/officeDocument/2006/math" xmlns:v="urn:schemas-microsoft-com:vml" xmlns:wp14="http://schemas.microsoft.com/office/word/2010/wordprocessingDrawing" xmlns:wp="http://schemas.openxmlformats.org/drawingml/2006/wordprocessingDrawing" xmlns:w10="urn:schemas-microsoft-com:office:word" xmlns:w="http://schemas.openxmlformats.org/wordprocessingml/2006/main" xmlns:w14="http://schemas.microsoft.com/office/word/2010/wordml" xmlns:w15="http://schemas.microsoft.com/office/word/2012/wordml" xmlns:wpg="http://schemas.microsoft.com/office/word/2010/wordprocessingGroup" xmlns:wpi="http://schemas.microsoft.com/office/word/2010/wordprocessingInk" xmlns:wne="http://schemas.microsoft.com/office/word/2006/wordml" xmlns:a="http://schemas.openxmlformats.org/drawingml/2006/main" xmlns:wps="http://schemas.microsoft.com/office/word/2010/wordprocessingShape" mc:Ignorable="w14 w15 wp14">
   <w:p>
     <w:pPr>
-      <w:pStyle w:val="1134"/>
+      <w:pStyle w:val="1136"/>
       <w:pBdr/>
       <w:spacing/>
       <w:ind/>
@@ -1577,7 +1585,7 @@
 <w:hdr xmlns:wpc="http://schemas.microsoft.com/office/word/2010/wordprocessingCanvas" xmlns:mc="http://schemas.openxmlformats.org/markup-compatibility/2006" xmlns:o="urn:schemas-microsoft-com:office:office" xmlns:r="http://schemas.openxmlformats.org/officeDocument/2006/relationships" xmlns:m="http://schemas.openxmlformats.org/officeDocument/2006/math" xmlns:v="urn:schemas-microsoft-com:vml" xmlns:wp14="http://schemas.microsoft.com/office/word/2010/wordprocessingDrawing" xmlns:wp="http://schemas.openxmlformats.org/drawingml/2006/wordprocessingDrawing" xmlns:w10="urn:schemas-microsoft-com:office:word" xmlns:w="http://schemas.openxmlformats.org/wordprocessingml/2006/main" xmlns:w14="http://schemas.microsoft.com/office/word/2010/wordml" xmlns:w15="http://schemas.microsoft.com/office/word/2012/wordml" xmlns:wpg="http://schemas.microsoft.com/office/word/2010/wordprocessingGroup" xmlns:wpi="http://schemas.microsoft.com/office/word/2010/wordprocessingInk" xmlns:wne="http://schemas.microsoft.com/office/word/2006/wordml" xmlns:a="http://schemas.openxmlformats.org/drawingml/2006/main" xmlns:wps="http://schemas.microsoft.com/office/word/2010/wordprocessingShape" mc:Ignorable="w14 w15 wp14">
   <w:p>
     <w:pPr>
-      <w:pStyle w:val="1134"/>
+      <w:pStyle w:val="1136"/>
       <w:pBdr/>
       <w:spacing/>
       <w:ind/>
@@ -1882,9 +1890,23 @@
     <w:lsdException w:name="Bibliography" w:uiPriority="37"/>
     <w:lsdException w:name="TOC Heading" w:uiPriority="39" w:qFormat="1"/>
   </w:latentStyles>
-  <w:style w:type="table" w:styleId="949">
+  <w:style w:type="character" w:styleId="198">
+    <w:name w:val="Placeholder Text"/>
+    <w:basedOn w:val="1132"/>
+    <w:uiPriority w:val="99"/>
+    <w:semiHidden/>
+    <w:pPr>
+      <w:pBdr/>
+      <w:spacing/>
+      <w:ind/>
+    </w:pPr>
+    <w:rPr>
+      <w:color w:val="666666"/>
+    </w:rPr>
+  </w:style>
+  <w:style w:type="table" w:styleId="951">
     <w:name w:val="Table Grid Light"/>
-    <w:basedOn w:val="1131"/>
+    <w:basedOn w:val="1133"/>
     <w:uiPriority w:val="59"/>
     <w:pPr>
       <w:pBdr/>
@@ -1893,6 +1915,12 @@
     </w:pPr>
     <w:tblPr>
       <w:tblInd w:w="0" w:type="dxa"/>
+      <w:tblCellMar>
+        <w:left w:w="108" w:type="dxa"/>
+        <w:top w:w="0" w:type="dxa"/>
+        <w:right w:w="108" w:type="dxa"/>
+        <w:bottom w:w="0" w:type="dxa"/>
+      </w:tblCellMar>
       <w:tblBorders>
         <w:top w:val="single" w:color="000000" w:themeColor="text1" w:themeTint="50" w:sz="4" w:space="0"/>
         <w:left w:val="single" w:color="000000" w:themeColor="text1" w:themeTint="50" w:sz="4" w:space="0"/>
@@ -1901,12 +1929,6 @@
         <w:insideH w:val="single" w:color="000000" w:themeColor="text1" w:themeTint="50" w:sz="4" w:space="0"/>
         <w:insideV w:val="single" w:color="000000" w:themeColor="text1" w:themeTint="50" w:sz="4" w:space="0"/>
       </w:tblBorders>
-      <w:tblCellMar>
-        <w:left w:w="108" w:type="dxa"/>
-        <w:top w:w="0" w:type="dxa"/>
-        <w:right w:w="108" w:type="dxa"/>
-        <w:bottom w:w="0" w:type="dxa"/>
-      </w:tblCellMar>
     </w:tblPr>
     <w:tcPr>
       <w:tcBorders/>
@@ -2081,9 +2103,9 @@
       </w:tcPr>
     </w:tblStylePr>
   </w:style>
-  <w:style w:type="table" w:styleId="950">
+  <w:style w:type="table" w:styleId="952">
     <w:name w:val="Plain Table 1"/>
-    <w:basedOn w:val="1131"/>
+    <w:basedOn w:val="1133"/>
     <w:uiPriority w:val="59"/>
     <w:pPr>
       <w:pBdr/>
@@ -2092,6 +2114,12 @@
     </w:pPr>
     <w:tblPr>
       <w:tblInd w:w="0" w:type="dxa"/>
+      <w:tblCellMar>
+        <w:left w:w="108" w:type="dxa"/>
+        <w:top w:w="0" w:type="dxa"/>
+        <w:right w:w="108" w:type="dxa"/>
+        <w:bottom w:w="0" w:type="dxa"/>
+      </w:tblCellMar>
       <w:tblBorders>
         <w:top w:val="single" w:color="000000" w:themeColor="text1" w:themeTint="50" w:sz="4" w:space="0"/>
         <w:left w:val="single" w:color="000000" w:themeColor="text1" w:themeTint="50" w:sz="4" w:space="0"/>
@@ -2100,12 +2128,6 @@
         <w:insideH w:val="single" w:color="000000" w:themeColor="text1" w:themeTint="50" w:sz="4" w:space="0"/>
         <w:insideV w:val="single" w:color="000000" w:themeColor="text1" w:themeTint="50" w:sz="4" w:space="0"/>
       </w:tblBorders>
-      <w:tblCellMar>
-        <w:left w:w="108" w:type="dxa"/>
-        <w:top w:w="0" w:type="dxa"/>
-        <w:right w:w="108" w:type="dxa"/>
-        <w:bottom w:w="0" w:type="dxa"/>
-      </w:tblCellMar>
     </w:tblPr>
     <w:tcPr>
       <w:tcBorders/>
@@ -2306,9 +2328,9 @@
       </w:tcPr>
     </w:tblStylePr>
   </w:style>
-  <w:style w:type="table" w:styleId="951">
+  <w:style w:type="table" w:styleId="953">
     <w:name w:val="Plain Table 2"/>
-    <w:basedOn w:val="1131"/>
+    <w:basedOn w:val="1133"/>
     <w:uiPriority w:val="59"/>
     <w:pPr>
       <w:pBdr/>
@@ -2317,18 +2339,18 @@
     </w:pPr>
     <w:tblPr>
       <w:tblInd w:w="0" w:type="dxa"/>
+      <w:tblCellMar>
+        <w:left w:w="108" w:type="dxa"/>
+        <w:top w:w="0" w:type="dxa"/>
+        <w:right w:w="108" w:type="dxa"/>
+        <w:bottom w:w="0" w:type="dxa"/>
+      </w:tblCellMar>
       <w:tblBorders>
         <w:top w:val="single" w:color="000000" w:themeColor="text1" w:sz="4" w:space="0"/>
         <w:left w:val="none" w:color="000000" w:themeColor="text1" w:sz="4" w:space="0"/>
         <w:bottom w:val="single" w:color="000000" w:themeColor="text1" w:sz="4" w:space="0"/>
         <w:right w:val="none" w:color="000000" w:themeColor="text1" w:sz="4" w:space="0"/>
       </w:tblBorders>
-      <w:tblCellMar>
-        <w:left w:w="108" w:type="dxa"/>
-        <w:top w:w="0" w:type="dxa"/>
-        <w:right w:w="108" w:type="dxa"/>
-        <w:bottom w:w="0" w:type="dxa"/>
-      </w:tblCellMar>
     </w:tblPr>
     <w:tcPr>
       <w:tcBorders/>
@@ -2539,9 +2561,9 @@
       </w:tcPr>
     </w:tblStylePr>
   </w:style>
-  <w:style w:type="table" w:styleId="952">
+  <w:style w:type="table" w:styleId="954">
     <w:name w:val="Plain Table 3"/>
-    <w:basedOn w:val="1131"/>
+    <w:basedOn w:val="1133"/>
     <w:uiPriority w:val="99"/>
     <w:pPr>
       <w:pBdr/>
@@ -2769,9 +2791,9 @@
       </w:tcPr>
     </w:tblStylePr>
   </w:style>
-  <w:style w:type="table" w:styleId="953">
+  <w:style w:type="table" w:styleId="955">
     <w:name w:val="Plain Table 4"/>
-    <w:basedOn w:val="1131"/>
+    <w:basedOn w:val="1133"/>
     <w:uiPriority w:val="99"/>
     <w:pPr>
       <w:pBdr/>
@@ -2985,9 +3007,9 @@
       </w:tcPr>
     </w:tblStylePr>
   </w:style>
-  <w:style w:type="table" w:styleId="954">
+  <w:style w:type="table" w:styleId="956">
     <w:name w:val="Plain Table 5"/>
-    <w:basedOn w:val="1131"/>
+    <w:basedOn w:val="1133"/>
     <w:uiPriority w:val="99"/>
     <w:pPr>
       <w:pBdr/>
@@ -3218,9 +3240,9 @@
       </w:tcPr>
     </w:tblStylePr>
   </w:style>
-  <w:style w:type="table" w:styleId="955">
+  <w:style w:type="table" w:styleId="957">
     <w:name w:val="Grid Table 1 Light"/>
-    <w:basedOn w:val="1131"/>
+    <w:basedOn w:val="1133"/>
     <w:uiPriority w:val="99"/>
     <w:pPr>
       <w:pBdr/>
@@ -3441,9 +3463,9 @@
       </w:tcPr>
     </w:tblStylePr>
   </w:style>
-  <w:style w:type="table" w:styleId="956">
+  <w:style w:type="table" w:styleId="958">
     <w:name w:val="Grid Table 1 Light - Accent 1"/>
-    <w:basedOn w:val="1131"/>
+    <w:basedOn w:val="1133"/>
     <w:uiPriority w:val="99"/>
     <w:pPr>
       <w:pBdr/>
@@ -3664,9 +3686,9 @@
       </w:tcPr>
     </w:tblStylePr>
   </w:style>
-  <w:style w:type="table" w:styleId="957">
+  <w:style w:type="table" w:styleId="959">
     <w:name w:val="Grid Table 1 Light - Accent 2"/>
-    <w:basedOn w:val="1131"/>
+    <w:basedOn w:val="1133"/>
     <w:uiPriority w:val="99"/>
     <w:pPr>
       <w:pBdr/>
@@ -3887,9 +3909,9 @@
       </w:tcPr>
     </w:tblStylePr>
   </w:style>
-  <w:style w:type="table" w:styleId="958">
+  <w:style w:type="table" w:styleId="960">
     <w:name w:val="Grid Table 1 Light - Accent 3"/>
-    <w:basedOn w:val="1131"/>
+    <w:basedOn w:val="1133"/>
     <w:uiPriority w:val="99"/>
     <w:pPr>
       <w:pBdr/>
@@ -4110,9 +4132,9 @@
       </w:tcPr>
     </w:tblStylePr>
   </w:style>
-  <w:style w:type="table" w:styleId="959">
+  <w:style w:type="table" w:styleId="961">
     <w:name w:val="Grid Table 1 Light - Accent 4"/>
-    <w:basedOn w:val="1131"/>
+    <w:basedOn w:val="1133"/>
     <w:uiPriority w:val="99"/>
     <w:pPr>
       <w:pBdr/>
@@ -4333,9 +4355,9 @@
       </w:tcPr>
     </w:tblStylePr>
   </w:style>
-  <w:style w:type="table" w:styleId="960">
+  <w:style w:type="table" w:styleId="962">
     <w:name w:val="Grid Table 1 Light - Accent 5"/>
-    <w:basedOn w:val="1131"/>
+    <w:basedOn w:val="1133"/>
     <w:uiPriority w:val="99"/>
     <w:pPr>
       <w:pBdr/>
@@ -4556,9 +4578,9 @@
       </w:tcPr>
     </w:tblStylePr>
   </w:style>
-  <w:style w:type="table" w:styleId="961">
+  <w:style w:type="table" w:styleId="963">
     <w:name w:val="Grid Table 1 Light - Accent 6"/>
-    <w:basedOn w:val="1131"/>
+    <w:basedOn w:val="1133"/>
     <w:uiPriority w:val="99"/>
     <w:pPr>
       <w:pBdr/>
@@ -4779,9 +4801,9 @@
       </w:tcPr>
     </w:tblStylePr>
   </w:style>
-  <w:style w:type="table" w:styleId="962">
+  <w:style w:type="table" w:styleId="964">
     <w:name w:val="Grid Table 2"/>
-    <w:basedOn w:val="1131"/>
+    <w:basedOn w:val="1133"/>
     <w:uiPriority w:val="99"/>
     <w:pPr>
       <w:pBdr/>
@@ -5011,9 +5033,9 @@
       </w:tcPr>
     </w:tblStylePr>
   </w:style>
-  <w:style w:type="table" w:styleId="963">
+  <w:style w:type="table" w:styleId="965">
     <w:name w:val="Grid Table 2 - Accent 1"/>
-    <w:basedOn w:val="1131"/>
+    <w:basedOn w:val="1133"/>
     <w:uiPriority w:val="99"/>
     <w:pPr>
       <w:pBdr/>
@@ -5243,9 +5265,9 @@
       </w:tcPr>
     </w:tblStylePr>
   </w:style>
-  <w:style w:type="table" w:styleId="964">
+  <w:style w:type="table" w:styleId="966">
     <w:name w:val="Grid Table 2 - Accent 2"/>
-    <w:basedOn w:val="1131"/>
+    <w:basedOn w:val="1133"/>
     <w:uiPriority w:val="99"/>
     <w:pPr>
       <w:pBdr/>
@@ -5475,9 +5497,9 @@
       </w:tcPr>
     </w:tblStylePr>
   </w:style>
-  <w:style w:type="table" w:styleId="965">
+  <w:style w:type="table" w:styleId="967">
     <w:name w:val="Grid Table 2 - Accent 3"/>
-    <w:basedOn w:val="1131"/>
+    <w:basedOn w:val="1133"/>
     <w:uiPriority w:val="99"/>
     <w:pPr>
       <w:pBdr/>
@@ -5707,9 +5729,9 @@
       </w:tcPr>
     </w:tblStylePr>
   </w:style>
-  <w:style w:type="table" w:styleId="966">
+  <w:style w:type="table" w:styleId="968">
     <w:name w:val="Grid Table 2 - Accent 4"/>
-    <w:basedOn w:val="1131"/>
+    <w:basedOn w:val="1133"/>
     <w:uiPriority w:val="99"/>
     <w:pPr>
       <w:pBdr/>
@@ -5939,9 +5961,9 @@
       </w:tcPr>
     </w:tblStylePr>
   </w:style>
-  <w:style w:type="table" w:styleId="967">
+  <w:style w:type="table" w:styleId="969">
     <w:name w:val="Grid Table 2 - Accent 5"/>
-    <w:basedOn w:val="1131"/>
+    <w:basedOn w:val="1133"/>
     <w:uiPriority w:val="99"/>
     <w:pPr>
       <w:pBdr/>
@@ -6171,9 +6193,9 @@
       </w:tcPr>
     </w:tblStylePr>
   </w:style>
-  <w:style w:type="table" w:styleId="968">
+  <w:style w:type="table" w:styleId="970">
     <w:name w:val="Grid Table 2 - Accent 6"/>
-    <w:basedOn w:val="1131"/>
+    <w:basedOn w:val="1133"/>
     <w:uiPriority w:val="99"/>
     <w:pPr>
       <w:pBdr/>
@@ -6403,9 +6425,9 @@
       </w:tcPr>
     </w:tblStylePr>
   </w:style>
-  <w:style w:type="table" w:styleId="969">
+  <w:style w:type="table" w:styleId="971">
     <w:name w:val="Grid Table 3"/>
-    <w:basedOn w:val="1131"/>
+    <w:basedOn w:val="1133"/>
     <w:uiPriority w:val="99"/>
     <w:pPr>
       <w:pBdr/>
@@ -6648,9 +6670,9 @@
       </w:tcPr>
     </w:tblStylePr>
   </w:style>
-  <w:style w:type="table" w:styleId="970">
+  <w:style w:type="table" w:styleId="972">
     <w:name w:val="Grid Table 3 - Accent 1"/>
-    <w:basedOn w:val="1131"/>
+    <w:basedOn w:val="1133"/>
     <w:uiPriority w:val="99"/>
     <w:pPr>
       <w:pBdr/>
@@ -6893,9 +6915,9 @@
       </w:tcPr>
     </w:tblStylePr>
   </w:style>
-  <w:style w:type="table" w:styleId="971">
+  <w:style w:type="table" w:styleId="973">
     <w:name w:val="Grid Table 3 - Accent 2"/>
-    <w:basedOn w:val="1131"/>
+    <w:basedOn w:val="1133"/>
     <w:uiPriority w:val="99"/>
     <w:pPr>
       <w:pBdr/>
@@ -7138,9 +7160,9 @@
       </w:tcPr>
     </w:tblStylePr>
   </w:style>
-  <w:style w:type="table" w:styleId="972">
+  <w:style w:type="table" w:styleId="974">
     <w:name w:val="Grid Table 3 - Accent 3"/>
-    <w:basedOn w:val="1131"/>
+    <w:basedOn w:val="1133"/>
     <w:uiPriority w:val="99"/>
     <w:pPr>
       <w:pBdr/>
@@ -7383,9 +7405,9 @@
       </w:tcPr>
     </w:tblStylePr>
   </w:style>
-  <w:style w:type="table" w:styleId="973">
+  <w:style w:type="table" w:styleId="975">
     <w:name w:val="Grid Table 3 - Accent 4"/>
-    <w:basedOn w:val="1131"/>
+    <w:basedOn w:val="1133"/>
     <w:uiPriority w:val="99"/>
     <w:pPr>
       <w:pBdr/>
@@ -7628,9 +7650,9 @@
       </w:tcPr>
     </w:tblStylePr>
   </w:style>
-  <w:style w:type="table" w:styleId="974">
+  <w:style w:type="table" w:styleId="976">
     <w:name w:val="Grid Table 3 - Accent 5"/>
-    <w:basedOn w:val="1131"/>
+    <w:basedOn w:val="1133"/>
     <w:uiPriority w:val="99"/>
     <w:pPr>
       <w:pBdr/>
@@ -7873,9 +7895,9 @@
       </w:tcPr>
     </w:tblStylePr>
   </w:style>
-  <w:style w:type="table" w:styleId="975">
+  <w:style w:type="table" w:styleId="977">
     <w:name w:val="Grid Table 3 - Accent 6"/>
-    <w:basedOn w:val="1131"/>
+    <w:basedOn w:val="1133"/>
     <w:uiPriority w:val="99"/>
     <w:pPr>
       <w:pBdr/>
@@ -8118,9 +8140,9 @@
       </w:tcPr>
     </w:tblStylePr>
   </w:style>
-  <w:style w:type="table" w:styleId="976">
+  <w:style w:type="table" w:styleId="978">
     <w:name w:val="Grid Table 4"/>
-    <w:basedOn w:val="1131"/>
+    <w:basedOn w:val="1133"/>
     <w:uiPriority w:val="59"/>
     <w:pPr>
       <w:pBdr/>
@@ -8351,9 +8373,9 @@
       </w:tcPr>
     </w:tblStylePr>
   </w:style>
-  <w:style w:type="table" w:styleId="977">
+  <w:style w:type="table" w:styleId="979">
     <w:name w:val="Grid Table 4 - Accent 1"/>
-    <w:basedOn w:val="1131"/>
+    <w:basedOn w:val="1133"/>
     <w:uiPriority w:val="59"/>
     <w:pPr>
       <w:pBdr/>
@@ -8584,9 +8606,9 @@
       </w:tcPr>
     </w:tblStylePr>
   </w:style>
-  <w:style w:type="table" w:styleId="978">
+  <w:style w:type="table" w:styleId="980">
     <w:name w:val="Grid Table 4 - Accent 2"/>
-    <w:basedOn w:val="1131"/>
+    <w:basedOn w:val="1133"/>
     <w:uiPriority w:val="59"/>
     <w:pPr>
       <w:pBdr/>
@@ -8817,9 +8839,9 @@
       </w:tcPr>
     </w:tblStylePr>
   </w:style>
-  <w:style w:type="table" w:styleId="979">
+  <w:style w:type="table" w:styleId="981">
     <w:name w:val="Grid Table 4 - Accent 3"/>
-    <w:basedOn w:val="1131"/>
+    <w:basedOn w:val="1133"/>
     <w:uiPriority w:val="59"/>
     <w:pPr>
       <w:pBdr/>
@@ -9050,9 +9072,9 @@
       </w:tcPr>
     </w:tblStylePr>
   </w:style>
-  <w:style w:type="table" w:styleId="980">
+  <w:style w:type="table" w:styleId="982">
     <w:name w:val="Grid Table 4 - Accent 4"/>
-    <w:basedOn w:val="1131"/>
+    <w:basedOn w:val="1133"/>
     <w:uiPriority w:val="59"/>
     <w:pPr>
       <w:pBdr/>
@@ -9283,9 +9305,9 @@
       </w:tcPr>
     </w:tblStylePr>
   </w:style>
-  <w:style w:type="table" w:styleId="981">
+  <w:style w:type="table" w:styleId="983">
     <w:name w:val="Grid Table 4 - Accent 5"/>
-    <w:basedOn w:val="1131"/>
+    <w:basedOn w:val="1133"/>
     <w:uiPriority w:val="59"/>
     <w:pPr>
       <w:pBdr/>
@@ -9516,9 +9538,9 @@
       </w:tcPr>
     </w:tblStylePr>
   </w:style>
-  <w:style w:type="table" w:styleId="982">
+  <w:style w:type="table" w:styleId="984">
     <w:name w:val="Grid Table 4 - Accent 6"/>
-    <w:basedOn w:val="1131"/>
+    <w:basedOn w:val="1133"/>
     <w:uiPriority w:val="59"/>
     <w:pPr>
       <w:pBdr/>
@@ -9749,9 +9771,9 @@
       </w:tcPr>
     </w:tblStylePr>
   </w:style>
-  <w:style w:type="table" w:styleId="983">
+  <w:style w:type="table" w:styleId="985">
     <w:name w:val="Grid Table 5 Dark"/>
-    <w:basedOn w:val="1131"/>
+    <w:basedOn w:val="1133"/>
     <w:uiPriority w:val="99"/>
     <w:pPr>
       <w:pBdr/>
@@ -9977,9 +9999,9 @@
       </w:tcPr>
     </w:tblStylePr>
   </w:style>
-  <w:style w:type="table" w:styleId="984">
+  <w:style w:type="table" w:styleId="986">
     <w:name w:val="Grid Table 5 Dark- Accent 1"/>
-    <w:basedOn w:val="1131"/>
+    <w:basedOn w:val="1133"/>
     <w:uiPriority w:val="99"/>
     <w:pPr>
       <w:pBdr/>
@@ -10205,9 +10227,9 @@
       </w:tcPr>
     </w:tblStylePr>
   </w:style>
-  <w:style w:type="table" w:styleId="985">
+  <w:style w:type="table" w:styleId="987">
     <w:name w:val="Grid Table 5 Dark - Accent 2"/>
-    <w:basedOn w:val="1131"/>
+    <w:basedOn w:val="1133"/>
     <w:uiPriority w:val="99"/>
     <w:pPr>
       <w:pBdr/>
@@ -10433,9 +10455,9 @@
       </w:tcPr>
     </w:tblStylePr>
   </w:style>
-  <w:style w:type="table" w:styleId="986">
+  <w:style w:type="table" w:styleId="988">
     <w:name w:val="Grid Table 5 Dark - Accent 3"/>
-    <w:basedOn w:val="1131"/>
+    <w:basedOn w:val="1133"/>
     <w:uiPriority w:val="99"/>
     <w:pPr>
       <w:pBdr/>
@@ -10661,9 +10683,9 @@
       </w:tcPr>
     </w:tblStylePr>
   </w:style>
-  <w:style w:type="table" w:styleId="987">
+  <w:style w:type="table" w:styleId="989">
     <w:name w:val="Grid Table 5 Dark- Accent 4"/>
-    <w:basedOn w:val="1131"/>
+    <w:basedOn w:val="1133"/>
     <w:uiPriority w:val="99"/>
     <w:pPr>
       <w:pBdr/>
@@ -10889,9 +10911,9 @@
       </w:tcPr>
     </w:tblStylePr>
   </w:style>
-  <w:style w:type="table" w:styleId="988">
+  <w:style w:type="table" w:styleId="990">
     <w:name w:val="Grid Table 5 Dark - Accent 5"/>
-    <w:basedOn w:val="1131"/>
+    <w:basedOn w:val="1133"/>
     <w:uiPriority w:val="99"/>
     <w:pPr>
       <w:pBdr/>
@@ -11117,9 +11139,9 @@
       </w:tcPr>
     </w:tblStylePr>
   </w:style>
-  <w:style w:type="table" w:styleId="989">
+  <w:style w:type="table" w:styleId="991">
     <w:name w:val="Grid Table 5 Dark - Accent 6"/>
-    <w:basedOn w:val="1131"/>
+    <w:basedOn w:val="1133"/>
     <w:uiPriority w:val="99"/>
     <w:pPr>
       <w:pBdr/>
@@ -11345,9 +11367,9 @@
       </w:tcPr>
     </w:tblStylePr>
   </w:style>
-  <w:style w:type="table" w:styleId="990">
+  <w:style w:type="table" w:styleId="992">
     <w:name w:val="Grid Table 6 Colorful"/>
-    <w:basedOn w:val="1131"/>
+    <w:basedOn w:val="1133"/>
     <w:uiPriority w:val="99"/>
     <w:pPr>
       <w:pBdr/>
@@ -11575,9 +11597,9 @@
       </w:tcPr>
     </w:tblStylePr>
   </w:style>
-  <w:style w:type="table" w:styleId="991">
+  <w:style w:type="table" w:styleId="993">
     <w:name w:val="Grid Table 6 Colorful - Accent 1"/>
-    <w:basedOn w:val="1131"/>
+    <w:basedOn w:val="1133"/>
     <w:uiPriority w:val="99"/>
     <w:pPr>
       <w:pBdr/>
@@ -11805,9 +11827,9 @@
       </w:tcPr>
     </w:tblStylePr>
   </w:style>
-  <w:style w:type="table" w:styleId="992">
+  <w:style w:type="table" w:styleId="994">
     <w:name w:val="Grid Table 6 Colorful - Accent 2"/>
-    <w:basedOn w:val="1131"/>
+    <w:basedOn w:val="1133"/>
     <w:uiPriority w:val="99"/>
     <w:pPr>
       <w:pBdr/>
@@ -12035,9 +12057,9 @@
       </w:tcPr>
     </w:tblStylePr>
   </w:style>
-  <w:style w:type="table" w:styleId="993">
+  <w:style w:type="table" w:styleId="995">
     <w:name w:val="Grid Table 6 Colorful - Accent 3"/>
-    <w:basedOn w:val="1131"/>
+    <w:basedOn w:val="1133"/>
     <w:uiPriority w:val="99"/>
     <w:pPr>
       <w:pBdr/>
@@ -12265,9 +12287,9 @@
       </w:tcPr>
     </w:tblStylePr>
   </w:style>
-  <w:style w:type="table" w:styleId="994">
+  <w:style w:type="table" w:styleId="996">
     <w:name w:val="Grid Table 6 Colorful - Accent 4"/>
-    <w:basedOn w:val="1131"/>
+    <w:basedOn w:val="1133"/>
     <w:uiPriority w:val="99"/>
     <w:pPr>
       <w:pBdr/>
@@ -12495,9 +12517,9 @@
       </w:tcPr>
     </w:tblStylePr>
   </w:style>
-  <w:style w:type="table" w:styleId="995">
+  <w:style w:type="table" w:styleId="997">
     <w:name w:val="Grid Table 6 Colorful - Accent 5"/>
-    <w:basedOn w:val="1131"/>
+    <w:basedOn w:val="1133"/>
     <w:uiPriority w:val="99"/>
     <w:pPr>
       <w:pBdr/>
@@ -12725,9 +12747,9 @@
       </w:tcPr>
     </w:tblStylePr>
   </w:style>
-  <w:style w:type="table" w:styleId="996">
+  <w:style w:type="table" w:styleId="998">
     <w:name w:val="Grid Table 6 Colorful - Accent 6"/>
-    <w:basedOn w:val="1131"/>
+    <w:basedOn w:val="1133"/>
     <w:uiPriority w:val="99"/>
     <w:pPr>
       <w:pBdr/>
@@ -12955,9 +12977,9 @@
       </w:tcPr>
     </w:tblStylePr>
   </w:style>
-  <w:style w:type="table" w:styleId="997">
+  <w:style w:type="table" w:styleId="999">
     <w:name w:val="Grid Table 7 Colorful"/>
-    <w:basedOn w:val="1131"/>
+    <w:basedOn w:val="1133"/>
     <w:uiPriority w:val="99"/>
     <w:pPr>
       <w:pBdr/>
@@ -13209,9 +13231,9 @@
       </w:tcPr>
     </w:tblStylePr>
   </w:style>
-  <w:style w:type="table" w:styleId="998">
+  <w:style w:type="table" w:styleId="1000">
     <w:name w:val="Grid Table 7 Colorful - Accent 1"/>
-    <w:basedOn w:val="1131"/>
+    <w:basedOn w:val="1133"/>
     <w:uiPriority w:val="99"/>
     <w:pPr>
       <w:pBdr/>
@@ -13463,9 +13485,9 @@
       </w:tcPr>
     </w:tblStylePr>
   </w:style>
-  <w:style w:type="table" w:styleId="999">
+  <w:style w:type="table" w:styleId="1001">
     <w:name w:val="Grid Table 7 Colorful - Accent 2"/>
-    <w:basedOn w:val="1131"/>
+    <w:basedOn w:val="1133"/>
     <w:uiPriority w:val="99"/>
     <w:pPr>
       <w:pBdr/>
@@ -13717,9 +13739,9 @@
       </w:tcPr>
     </w:tblStylePr>
   </w:style>
-  <w:style w:type="table" w:styleId="1000">
+  <w:style w:type="table" w:styleId="1002">
     <w:name w:val="Grid Table 7 Colorful - Accent 3"/>
-    <w:basedOn w:val="1131"/>
+    <w:basedOn w:val="1133"/>
     <w:uiPriority w:val="99"/>
     <w:pPr>
       <w:pBdr/>
@@ -13971,9 +13993,9 @@
       </w:tcPr>
     </w:tblStylePr>
   </w:style>
-  <w:style w:type="table" w:styleId="1001">
+  <w:style w:type="table" w:styleId="1003">
     <w:name w:val="Grid Table 7 Colorful - Accent 4"/>
-    <w:basedOn w:val="1131"/>
+    <w:basedOn w:val="1133"/>
     <w:uiPriority w:val="99"/>
     <w:pPr>
       <w:pBdr/>
@@ -14225,9 +14247,9 @@
       </w:tcPr>
     </w:tblStylePr>
   </w:style>
-  <w:style w:type="table" w:styleId="1002">
+  <w:style w:type="table" w:styleId="1004">
     <w:name w:val="Grid Table 7 Colorful - Accent 5"/>
-    <w:basedOn w:val="1131"/>
+    <w:basedOn w:val="1133"/>
     <w:uiPriority w:val="99"/>
     <w:pPr>
       <w:pBdr/>
@@ -14479,9 +14501,9 @@
       </w:tcPr>
     </w:tblStylePr>
   </w:style>
-  <w:style w:type="table" w:styleId="1003">
+  <w:style w:type="table" w:styleId="1005">
     <w:name w:val="Grid Table 7 Colorful - Accent 6"/>
-    <w:basedOn w:val="1131"/>
+    <w:basedOn w:val="1133"/>
     <w:uiPriority w:val="99"/>
     <w:pPr>
       <w:pBdr/>
@@ -14733,9 +14755,9 @@
       </w:tcPr>
     </w:tblStylePr>
   </w:style>
-  <w:style w:type="table" w:styleId="1004">
+  <w:style w:type="table" w:styleId="1006">
     <w:name w:val="List Table 1 Light"/>
-    <w:basedOn w:val="1131"/>
+    <w:basedOn w:val="1133"/>
     <w:uiPriority w:val="99"/>
     <w:pPr>
       <w:pBdr/>
@@ -14949,9 +14971,9 @@
       </w:tcPr>
     </w:tblStylePr>
   </w:style>
-  <w:style w:type="table" w:styleId="1005">
+  <w:style w:type="table" w:styleId="1007">
     <w:name w:val="List Table 1 Light - Accent 1"/>
-    <w:basedOn w:val="1131"/>
+    <w:basedOn w:val="1133"/>
     <w:uiPriority w:val="99"/>
     <w:pPr>
       <w:pBdr/>
@@ -15165,9 +15187,9 @@
       </w:tcPr>
     </w:tblStylePr>
   </w:style>
-  <w:style w:type="table" w:styleId="1006">
+  <w:style w:type="table" w:styleId="1008">
     <w:name w:val="List Table 1 Light - Accent 2"/>
-    <w:basedOn w:val="1131"/>
+    <w:basedOn w:val="1133"/>
     <w:uiPriority w:val="99"/>
     <w:pPr>
       <w:pBdr/>
@@ -15381,9 +15403,9 @@
       </w:tcPr>
     </w:tblStylePr>
   </w:style>
-  <w:style w:type="table" w:styleId="1007">
+  <w:style w:type="table" w:styleId="1009">
     <w:name w:val="List Table 1 Light - Accent 3"/>
-    <w:basedOn w:val="1131"/>
+    <w:basedOn w:val="1133"/>
     <w:uiPriority w:val="99"/>
     <w:pPr>
       <w:pBdr/>
@@ -15597,9 +15619,9 @@
       </w:tcPr>
     </w:tblStylePr>
   </w:style>
-  <w:style w:type="table" w:styleId="1008">
+  <w:style w:type="table" w:styleId="1010">
     <w:name w:val="List Table 1 Light - Accent 4"/>
-    <w:basedOn w:val="1131"/>
+    <w:basedOn w:val="1133"/>
     <w:uiPriority w:val="99"/>
     <w:pPr>
       <w:pBdr/>
@@ -15813,9 +15835,9 @@
       </w:tcPr>
     </w:tblStylePr>
   </w:style>
-  <w:style w:type="table" w:styleId="1009">
+  <w:style w:type="table" w:styleId="1011">
     <w:name w:val="List Table 1 Light - Accent 5"/>
-    <w:basedOn w:val="1131"/>
+    <w:basedOn w:val="1133"/>
     <w:uiPriority w:val="99"/>
     <w:pPr>
       <w:pBdr/>
@@ -16029,9 +16051,9 @@
       </w:tcPr>
     </w:tblStylePr>
   </w:style>
-  <w:style w:type="table" w:styleId="1010">
+  <w:style w:type="table" w:styleId="1012">
     <w:name w:val="List Table 1 Light - Accent 6"/>
-    <w:basedOn w:val="1131"/>
+    <w:basedOn w:val="1133"/>
     <w:uiPriority w:val="99"/>
     <w:pPr>
       <w:pBdr/>
@@ -16245,9 +16267,9 @@
       </w:tcPr>
     </w:tblStylePr>
   </w:style>
-  <w:style w:type="table" w:styleId="1011">
+  <w:style w:type="table" w:styleId="1013">
     <w:name w:val="List Table 2"/>
-    <w:basedOn w:val="1131"/>
+    <w:basedOn w:val="1133"/>
     <w:uiPriority w:val="99"/>
     <w:pPr>
       <w:pBdr/>
@@ -16483,9 +16505,9 @@
       </w:tcPr>
     </w:tblStylePr>
   </w:style>
-  <w:style w:type="table" w:styleId="1012">
+  <w:style w:type="table" w:styleId="1014">
     <w:name w:val="List Table 2 - Accent 1"/>
-    <w:basedOn w:val="1131"/>
+    <w:basedOn w:val="1133"/>
     <w:uiPriority w:val="99"/>
     <w:pPr>
       <w:pBdr/>
@@ -16721,9 +16743,9 @@
       </w:tcPr>
     </w:tblStylePr>
   </w:style>
-  <w:style w:type="table" w:styleId="1013">
+  <w:style w:type="table" w:styleId="1015">
     <w:name w:val="List Table 2 - Accent 2"/>
-    <w:basedOn w:val="1131"/>
+    <w:basedOn w:val="1133"/>
     <w:uiPriority w:val="99"/>
     <w:pPr>
       <w:pBdr/>
@@ -16959,9 +16981,9 @@
       </w:tcPr>
     </w:tblStylePr>
   </w:style>
-  <w:style w:type="table" w:styleId="1014">
+  <w:style w:type="table" w:styleId="1016">
     <w:name w:val="List Table 2 - Accent 3"/>
-    <w:basedOn w:val="1131"/>
+    <w:basedOn w:val="1133"/>
     <w:uiPriority w:val="99"/>
     <w:pPr>
       <w:pBdr/>
@@ -17197,9 +17219,9 @@
       </w:tcPr>
     </w:tblStylePr>
   </w:style>
-  <w:style w:type="table" w:styleId="1015">
+  <w:style w:type="table" w:styleId="1017">
     <w:name w:val="List Table 2 - Accent 4"/>
-    <w:basedOn w:val="1131"/>
+    <w:basedOn w:val="1133"/>
     <w:uiPriority w:val="99"/>
     <w:pPr>
       <w:pBdr/>
@@ -17435,9 +17457,9 @@
       </w:tcPr>
     </w:tblStylePr>
   </w:style>
-  <w:style w:type="table" w:styleId="1016">
+  <w:style w:type="table" w:styleId="1018">
     <w:name w:val="List Table 2 - Accent 5"/>
-    <w:basedOn w:val="1131"/>
+    <w:basedOn w:val="1133"/>
     <w:uiPriority w:val="99"/>
     <w:pPr>
       <w:pBdr/>
@@ -17673,9 +17695,9 @@
       </w:tcPr>
     </w:tblStylePr>
   </w:style>
-  <w:style w:type="table" w:styleId="1017">
+  <w:style w:type="table" w:styleId="1019">
     <w:name w:val="List Table 2 - Accent 6"/>
-    <w:basedOn w:val="1131"/>
+    <w:basedOn w:val="1133"/>
     <w:uiPriority w:val="99"/>
     <w:pPr>
       <w:pBdr/>
@@ -17911,9 +17933,9 @@
       </w:tcPr>
     </w:tblStylePr>
   </w:style>
-  <w:style w:type="table" w:styleId="1018">
+  <w:style w:type="table" w:styleId="1020">
     <w:name w:val="List Table 3"/>
-    <w:basedOn w:val="1131"/>
+    <w:basedOn w:val="1133"/>
     <w:uiPriority w:val="99"/>
     <w:pPr>
       <w:pBdr/>
@@ -18139,9 +18161,9 @@
       </w:tcPr>
     </w:tblStylePr>
   </w:style>
-  <w:style w:type="table" w:styleId="1019">
+  <w:style w:type="table" w:styleId="1021">
     <w:name w:val="List Table 3 - Accent 1"/>
-    <w:basedOn w:val="1131"/>
+    <w:basedOn w:val="1133"/>
     <w:uiPriority w:val="99"/>
     <w:pPr>
       <w:pBdr/>
@@ -18367,9 +18389,9 @@
       </w:tcPr>
     </w:tblStylePr>
   </w:style>
-  <w:style w:type="table" w:styleId="1020">
+  <w:style w:type="table" w:styleId="1022">
     <w:name w:val="List Table 3 - Accent 2"/>
-    <w:basedOn w:val="1131"/>
+    <w:basedOn w:val="1133"/>
     <w:uiPriority w:val="99"/>
     <w:pPr>
       <w:pBdr/>
@@ -18595,9 +18617,9 @@
       </w:tcPr>
     </w:tblStylePr>
   </w:style>
-  <w:style w:type="table" w:styleId="1021">
+  <w:style w:type="table" w:styleId="1023">
     <w:name w:val="List Table 3 - Accent 3"/>
-    <w:basedOn w:val="1131"/>
+    <w:basedOn w:val="1133"/>
     <w:uiPriority w:val="99"/>
     <w:pPr>
       <w:pBdr/>
@@ -18823,9 +18845,9 @@
       </w:tcPr>
     </w:tblStylePr>
   </w:style>
-  <w:style w:type="table" w:styleId="1022">
+  <w:style w:type="table" w:styleId="1024">
     <w:name w:val="List Table 3 - Accent 4"/>
-    <w:basedOn w:val="1131"/>
+    <w:basedOn w:val="1133"/>
     <w:uiPriority w:val="99"/>
     <w:pPr>
       <w:pBdr/>
@@ -19051,9 +19073,9 @@
       </w:tcPr>
     </w:tblStylePr>
   </w:style>
-  <w:style w:type="table" w:styleId="1023">
+  <w:style w:type="table" w:styleId="1025">
     <w:name w:val="List Table 3 - Accent 5"/>
-    <w:basedOn w:val="1131"/>
+    <w:basedOn w:val="1133"/>
     <w:uiPriority w:val="99"/>
     <w:pPr>
       <w:pBdr/>
@@ -19279,9 +19301,9 @@
       </w:tcPr>
     </w:tblStylePr>
   </w:style>
-  <w:style w:type="table" w:styleId="1024">
+  <w:style w:type="table" w:styleId="1026">
     <w:name w:val="List Table 3 - Accent 6"/>
-    <w:basedOn w:val="1131"/>
+    <w:basedOn w:val="1133"/>
     <w:uiPriority w:val="99"/>
     <w:pPr>
       <w:pBdr/>
@@ -19507,9 +19529,9 @@
       </w:tcPr>
     </w:tblStylePr>
   </w:style>
-  <w:style w:type="table" w:styleId="1025">
+  <w:style w:type="table" w:styleId="1027">
     <w:name w:val="List Table 4"/>
-    <w:basedOn w:val="1131"/>
+    <w:basedOn w:val="1133"/>
     <w:uiPriority w:val="99"/>
     <w:pPr>
       <w:pBdr/>
@@ -19732,9 +19754,9 @@
       </w:tcPr>
     </w:tblStylePr>
   </w:style>
-  <w:style w:type="table" w:styleId="1026">
+  <w:style w:type="table" w:styleId="1028">
     <w:name w:val="List Table 4 - Accent 1"/>
-    <w:basedOn w:val="1131"/>
+    <w:basedOn w:val="1133"/>
     <w:uiPriority w:val="99"/>
     <w:pPr>
       <w:pBdr/>
@@ -19957,9 +19979,9 @@
       </w:tcPr>
     </w:tblStylePr>
   </w:style>
-  <w:style w:type="table" w:styleId="1027">
+  <w:style w:type="table" w:styleId="1029">
     <w:name w:val="List Table 4 - Accent 2"/>
-    <w:basedOn w:val="1131"/>
+    <w:basedOn w:val="1133"/>
     <w:uiPriority w:val="99"/>
     <w:pPr>
       <w:pBdr/>
@@ -20182,9 +20204,9 @@
       </w:tcPr>
     </w:tblStylePr>
   </w:style>
-  <w:style w:type="table" w:styleId="1028">
+  <w:style w:type="table" w:styleId="1030">
     <w:name w:val="List Table 4 - Accent 3"/>
-    <w:basedOn w:val="1131"/>
+    <w:basedOn w:val="1133"/>
     <w:uiPriority w:val="99"/>
     <w:pPr>
       <w:pBdr/>
@@ -20407,9 +20429,9 @@
       </w:tcPr>
     </w:tblStylePr>
   </w:style>
-  <w:style w:type="table" w:styleId="1029">
+  <w:style w:type="table" w:styleId="1031">
     <w:name w:val="List Table 4 - Accent 4"/>
-    <w:basedOn w:val="1131"/>
+    <w:basedOn w:val="1133"/>
     <w:uiPriority w:val="99"/>
     <w:pPr>
       <w:pBdr/>
@@ -20632,9 +20654,9 @@
       </w:tcPr>
     </w:tblStylePr>
   </w:style>
-  <w:style w:type="table" w:styleId="1030">
+  <w:style w:type="table" w:styleId="1032">
     <w:name w:val="List Table 4 - Accent 5"/>
-    <w:basedOn w:val="1131"/>
+    <w:basedOn w:val="1133"/>
     <w:uiPriority w:val="99"/>
     <w:pPr>
       <w:pBdr/>
@@ -20857,9 +20879,9 @@
       </w:tcPr>
     </w:tblStylePr>
   </w:style>
-  <w:style w:type="table" w:styleId="1031">
+  <w:style w:type="table" w:styleId="1033">
     <w:name w:val="List Table 4 - Accent 6"/>
-    <w:basedOn w:val="1131"/>
+    <w:basedOn w:val="1133"/>
     <w:uiPriority w:val="99"/>
     <w:pPr>
       <w:pBdr/>
@@ -21082,9 +21104,9 @@
       </w:tcPr>
     </w:tblStylePr>
   </w:style>
-  <w:style w:type="table" w:styleId="1032">
+  <w:style w:type="table" w:styleId="1034">
     <w:name w:val="List Table 5 Dark"/>
-    <w:basedOn w:val="1131"/>
+    <w:basedOn w:val="1133"/>
     <w:uiPriority w:val="99"/>
     <w:pPr>
       <w:pBdr/>
@@ -21324,9 +21346,9 @@
       </w:tcPr>
     </w:tblStylePr>
   </w:style>
-  <w:style w:type="table" w:styleId="1033">
+  <w:style w:type="table" w:styleId="1035">
     <w:name w:val="List Table 5 Dark - Accent 1"/>
-    <w:basedOn w:val="1131"/>
+    <w:basedOn w:val="1133"/>
     <w:uiPriority w:val="99"/>
     <w:pPr>
       <w:pBdr/>
@@ -21566,9 +21588,9 @@
       </w:tcPr>
     </w:tblStylePr>
   </w:style>
-  <w:style w:type="table" w:styleId="1034">
+  <w:style w:type="table" w:styleId="1036">
     <w:name w:val="List Table 5 Dark - Accent 2"/>
-    <w:basedOn w:val="1131"/>
+    <w:basedOn w:val="1133"/>
     <w:uiPriority w:val="99"/>
     <w:pPr>
       <w:pBdr/>
@@ -21808,9 +21830,9 @@
       </w:tcPr>
     </w:tblStylePr>
   </w:style>
-  <w:style w:type="table" w:styleId="1035">
+  <w:style w:type="table" w:styleId="1037">
     <w:name w:val="List Table 5 Dark - Accent 3"/>
-    <w:basedOn w:val="1131"/>
+    <w:basedOn w:val="1133"/>
     <w:uiPriority w:val="99"/>
     <w:pPr>
       <w:pBdr/>
@@ -22050,9 +22072,9 @@
       </w:tcPr>
     </w:tblStylePr>
   </w:style>
-  <w:style w:type="table" w:styleId="1036">
+  <w:style w:type="table" w:styleId="1038">
     <w:name w:val="List Table 5 Dark - Accent 4"/>
-    <w:basedOn w:val="1131"/>
+    <w:basedOn w:val="1133"/>
     <w:uiPriority w:val="99"/>
     <w:pPr>
       <w:pBdr/>
@@ -22292,9 +22314,9 @@
       </w:tcPr>
     </w:tblStylePr>
   </w:style>
-  <w:style w:type="table" w:styleId="1037">
+  <w:style w:type="table" w:styleId="1039">
     <w:name w:val="List Table 5 Dark - Accent 5"/>
-    <w:basedOn w:val="1131"/>
+    <w:basedOn w:val="1133"/>
     <w:uiPriority w:val="99"/>
     <w:pPr>
       <w:pBdr/>
@@ -22534,9 +22556,9 @@
       </w:tcPr>
     </w:tblStylePr>
   </w:style>
-  <w:style w:type="table" w:styleId="1038">
+  <w:style w:type="table" w:styleId="1040">
     <w:name w:val="List Table 5 Dark - Accent 6"/>
-    <w:basedOn w:val="1131"/>
+    <w:basedOn w:val="1133"/>
     <w:uiPriority w:val="99"/>
     <w:pPr>
       <w:pBdr/>
@@ -22776,9 +22798,9 @@
       </w:tcPr>
     </w:tblStylePr>
   </w:style>
-  <w:style w:type="table" w:styleId="1039">
+  <w:style w:type="table" w:styleId="1041">
     <w:name w:val="List Table 6 Colorful"/>
-    <w:basedOn w:val="1131"/>
+    <w:basedOn w:val="1133"/>
     <w:uiPriority w:val="99"/>
     <w:pPr>
       <w:pBdr/>
@@ -22999,9 +23021,9 @@
       </w:tcPr>
     </w:tblStylePr>
   </w:style>
-  <w:style w:type="table" w:styleId="1040">
+  <w:style w:type="table" w:styleId="1042">
     <w:name w:val="List Table 6 Colorful - Accent 1"/>
-    <w:basedOn w:val="1131"/>
+    <w:basedOn w:val="1133"/>
     <w:uiPriority w:val="99"/>
     <w:pPr>
       <w:pBdr/>
@@ -23222,9 +23244,9 @@
       </w:tcPr>
     </w:tblStylePr>
   </w:style>
-  <w:style w:type="table" w:styleId="1041">
+  <w:style w:type="table" w:styleId="1043">
     <w:name w:val="List Table 6 Colorful - Accent 2"/>
-    <w:basedOn w:val="1131"/>
+    <w:basedOn w:val="1133"/>
     <w:uiPriority w:val="99"/>
     <w:pPr>
       <w:pBdr/>
@@ -23445,9 +23467,9 @@
       </w:tcPr>
     </w:tblStylePr>
   </w:style>
-  <w:style w:type="table" w:styleId="1042">
+  <w:style w:type="table" w:styleId="1044">
     <w:name w:val="List Table 6 Colorful - Accent 3"/>
-    <w:basedOn w:val="1131"/>
+    <w:basedOn w:val="1133"/>
     <w:uiPriority w:val="99"/>
     <w:pPr>
       <w:pBdr/>
@@ -23668,9 +23690,9 @@
       </w:tcPr>
     </w:tblStylePr>
   </w:style>
-  <w:style w:type="table" w:styleId="1043">
+  <w:style w:type="table" w:styleId="1045">
     <w:name w:val="List Table 6 Colorful - Accent 4"/>
-    <w:basedOn w:val="1131"/>
+    <w:basedOn w:val="1133"/>
     <w:uiPriority w:val="99"/>
     <w:pPr>
       <w:pBdr/>
@@ -23891,9 +23913,9 @@
       </w:tcPr>
     </w:tblStylePr>
   </w:style>
-  <w:style w:type="table" w:styleId="1044">
+  <w:style w:type="table" w:styleId="1046">
     <w:name w:val="List Table 6 Colorful - Accent 5"/>
-    <w:basedOn w:val="1131"/>
+    <w:basedOn w:val="1133"/>
     <w:uiPriority w:val="99"/>
     <w:pPr>
       <w:pBdr/>
@@ -24114,9 +24136,9 @@
       </w:tcPr>
     </w:tblStylePr>
   </w:style>
-  <w:style w:type="table" w:styleId="1045">
+  <w:style w:type="table" w:styleId="1047">
     <w:name w:val="List Table 6 Colorful - Accent 6"/>
-    <w:basedOn w:val="1131"/>
+    <w:basedOn w:val="1133"/>
     <w:uiPriority w:val="99"/>
     <w:pPr>
       <w:pBdr/>
@@ -24337,9 +24359,9 @@
       </w:tcPr>
     </w:tblStylePr>
   </w:style>
-  <w:style w:type="table" w:styleId="1046">
+  <w:style w:type="table" w:styleId="1048">
     <w:name w:val="List Table 7 Colorful"/>
-    <w:basedOn w:val="1131"/>
+    <w:basedOn w:val="1133"/>
     <w:uiPriority w:val="99"/>
     <w:pPr>
       <w:pBdr/>
@@ -24593,9 +24615,9 @@
       </w:tcPr>
     </w:tblStylePr>
   </w:style>
-  <w:style w:type="table" w:styleId="1047">
+  <w:style w:type="table" w:styleId="1049">
     <w:name w:val="List Table 7 Colorful - Accent 1"/>
-    <w:basedOn w:val="1131"/>
+    <w:basedOn w:val="1133"/>
     <w:uiPriority w:val="99"/>
     <w:pPr>
       <w:pBdr/>
@@ -24849,9 +24871,9 @@
       </w:tcPr>
     </w:tblStylePr>
   </w:style>
-  <w:style w:type="table" w:styleId="1048">
+  <w:style w:type="table" w:styleId="1050">
     <w:name w:val="List Table 7 Colorful - Accent 2"/>
-    <w:basedOn w:val="1131"/>
+    <w:basedOn w:val="1133"/>
     <w:uiPriority w:val="99"/>
     <w:pPr>
       <w:pBdr/>
@@ -25105,9 +25127,9 @@
       </w:tcPr>
     </w:tblStylePr>
   </w:style>
-  <w:style w:type="table" w:styleId="1049">
+  <w:style w:type="table" w:styleId="1051">
     <w:name w:val="List Table 7 Colorful - Accent 3"/>
-    <w:basedOn w:val="1131"/>
+    <w:basedOn w:val="1133"/>
     <w:uiPriority w:val="99"/>
     <w:pPr>
       <w:pBdr/>
@@ -25361,9 +25383,9 @@
       </w:tcPr>
     </w:tblStylePr>
   </w:style>
-  <w:style w:type="table" w:styleId="1050">
+  <w:style w:type="table" w:styleId="1052">
     <w:name w:val="List Table 7 Colorful - Accent 4"/>
-    <w:basedOn w:val="1131"/>
+    <w:basedOn w:val="1133"/>
     <w:uiPriority w:val="99"/>
     <w:pPr>
       <w:pBdr/>
@@ -25617,9 +25639,9 @@
       </w:tcPr>
     </w:tblStylePr>
   </w:style>
-  <w:style w:type="table" w:styleId="1051">
+  <w:style w:type="table" w:styleId="1053">
     <w:name w:val="List Table 7 Colorful - Accent 5"/>
-    <w:basedOn w:val="1131"/>
+    <w:basedOn w:val="1133"/>
     <w:uiPriority w:val="99"/>
     <w:pPr>
       <w:pBdr/>
@@ -25873,9 +25895,9 @@
       </w:tcPr>
     </w:tblStylePr>
   </w:style>
-  <w:style w:type="table" w:styleId="1052">
+  <w:style w:type="table" w:styleId="1054">
     <w:name w:val="List Table 7 Colorful - Accent 6"/>
-    <w:basedOn w:val="1131"/>
+    <w:basedOn w:val="1133"/>
     <w:uiPriority w:val="99"/>
     <w:pPr>
       <w:pBdr/>
@@ -26129,9 +26151,9 @@
       </w:tcPr>
     </w:tblStylePr>
   </w:style>
-  <w:style w:type="table" w:styleId="1053">
+  <w:style w:type="table" w:styleId="1055">
     <w:name w:val="Lined - Accent"/>
-    <w:basedOn w:val="1131"/>
+    <w:basedOn w:val="1133"/>
     <w:uiPriority w:val="99"/>
     <w:pPr>
       <w:pBdr/>
@@ -26366,9 +26388,9 @@
       </w:tcPr>
     </w:tblStylePr>
   </w:style>
-  <w:style w:type="table" w:styleId="1054">
+  <w:style w:type="table" w:styleId="1056">
     <w:name w:val="Lined - Accent 1"/>
-    <w:basedOn w:val="1131"/>
+    <w:basedOn w:val="1133"/>
     <w:uiPriority w:val="99"/>
     <w:pPr>
       <w:pBdr/>
@@ -26603,9 +26625,9 @@
       </w:tcPr>
     </w:tblStylePr>
   </w:style>
-  <w:style w:type="table" w:styleId="1055">
+  <w:style w:type="table" w:styleId="1057">
     <w:name w:val="Lined - Accent 2"/>
-    <w:basedOn w:val="1131"/>
+    <w:basedOn w:val="1133"/>
     <w:uiPriority w:val="99"/>
     <w:pPr>
       <w:pBdr/>
@@ -26840,9 +26862,9 @@
       </w:tcPr>
     </w:tblStylePr>
   </w:style>
-  <w:style w:type="table" w:styleId="1056">
+  <w:style w:type="table" w:styleId="1058">
     <w:name w:val="Lined - Accent 3"/>
-    <w:basedOn w:val="1131"/>
+    <w:basedOn w:val="1133"/>
     <w:uiPriority w:val="99"/>
     <w:pPr>
       <w:pBdr/>
@@ -27077,9 +27099,9 @@
       </w:tcPr>
     </w:tblStylePr>
   </w:style>
-  <w:style w:type="table" w:styleId="1057">
+  <w:style w:type="table" w:styleId="1059">
     <w:name w:val="Lined - Accent 4"/>
-    <w:basedOn w:val="1131"/>
+    <w:basedOn w:val="1133"/>
     <w:uiPriority w:val="99"/>
     <w:pPr>
       <w:pBdr/>
@@ -27314,9 +27336,9 @@
       </w:tcPr>
     </w:tblStylePr>
   </w:style>
-  <w:style w:type="table" w:styleId="1058">
+  <w:style w:type="table" w:styleId="1060">
     <w:name w:val="Lined - Accent 5"/>
-    <w:basedOn w:val="1131"/>
+    <w:basedOn w:val="1133"/>
     <w:uiPriority w:val="99"/>
     <w:pPr>
       <w:pBdr/>
@@ -27551,9 +27573,9 @@
       </w:tcPr>
     </w:tblStylePr>
   </w:style>
-  <w:style w:type="table" w:styleId="1059">
+  <w:style w:type="table" w:styleId="1061">
     <w:name w:val="Lined - Accent 6"/>
-    <w:basedOn w:val="1131"/>
+    <w:basedOn w:val="1133"/>
     <w:uiPriority w:val="99"/>
     <w:pPr>
       <w:pBdr/>
@@ -27788,9 +27810,9 @@
       </w:tcPr>
     </w:tblStylePr>
   </w:style>
-  <w:style w:type="table" w:styleId="1060">
+  <w:style w:type="table" w:styleId="1062">
     <w:name w:val="Bordered &amp; Lined - Accent"/>
-    <w:basedOn w:val="1131"/>
+    <w:basedOn w:val="1133"/>
     <w:uiPriority w:val="99"/>
     <w:pPr>
       <w:pBdr/>
@@ -28032,9 +28054,9 @@
       </w:tcPr>
     </w:tblStylePr>
   </w:style>
-  <w:style w:type="table" w:styleId="1061">
+  <w:style w:type="table" w:styleId="1063">
     <w:name w:val="Bordered &amp; Lined - Accent 1"/>
-    <w:basedOn w:val="1131"/>
+    <w:basedOn w:val="1133"/>
     <w:uiPriority w:val="99"/>
     <w:pPr>
       <w:pBdr/>
@@ -28276,9 +28298,9 @@
       </w:tcPr>
     </w:tblStylePr>
   </w:style>
-  <w:style w:type="table" w:styleId="1062">
+  <w:style w:type="table" w:styleId="1064">
     <w:name w:val="Bordered &amp; Lined - Accent 2"/>
-    <w:basedOn w:val="1131"/>
+    <w:basedOn w:val="1133"/>
     <w:uiPriority w:val="99"/>
     <w:pPr>
       <w:pBdr/>
@@ -28520,9 +28542,9 @@
       </w:tcPr>
     </w:tblStylePr>
   </w:style>
-  <w:style w:type="table" w:styleId="1063">
+  <w:style w:type="table" w:styleId="1065">
     <w:name w:val="Bordered &amp; Lined - Accent 3"/>
-    <w:basedOn w:val="1131"/>
+    <w:basedOn w:val="1133"/>
     <w:uiPriority w:val="99"/>
     <w:pPr>
       <w:pBdr/>
@@ -28764,9 +28786,9 @@
       </w:tcPr>
     </w:tblStylePr>
   </w:style>
-  <w:style w:type="table" w:styleId="1064">
+  <w:style w:type="table" w:styleId="1066">
     <w:name w:val="Bordered &amp; Lined - Accent 4"/>
-    <w:basedOn w:val="1131"/>
+    <w:basedOn w:val="1133"/>
     <w:uiPriority w:val="99"/>
     <w:pPr>
       <w:pBdr/>
@@ -29008,9 +29030,9 @@
       </w:tcPr>
     </w:tblStylePr>
   </w:style>
-  <w:style w:type="table" w:styleId="1065">
+  <w:style w:type="table" w:styleId="1067">
     <w:name w:val="Bordered &amp; Lined - Accent 5"/>
-    <w:basedOn w:val="1131"/>
+    <w:basedOn w:val="1133"/>
     <w:uiPriority w:val="99"/>
     <w:pPr>
       <w:pBdr/>
@@ -29252,9 +29274,9 @@
       </w:tcPr>
     </w:tblStylePr>
   </w:style>
-  <w:style w:type="table" w:styleId="1066">
+  <w:style w:type="table" w:styleId="1068">
     <w:name w:val="Bordered &amp; Lined - Accent 6"/>
-    <w:basedOn w:val="1131"/>
+    <w:basedOn w:val="1133"/>
     <w:uiPriority w:val="99"/>
     <w:pPr>
       <w:pBdr/>
@@ -29496,9 +29518,9 @@
       </w:tcPr>
     </w:tblStylePr>
   </w:style>
-  <w:style w:type="table" w:styleId="1067">
+  <w:style w:type="table" w:styleId="1069">
     <w:name w:val="Bordered"/>
-    <w:basedOn w:val="1131"/>
+    <w:basedOn w:val="1133"/>
     <w:uiPriority w:val="99"/>
     <w:pPr>
       <w:pBdr/>
@@ -29727,9 +29749,9 @@
       </w:tcPr>
     </w:tblStylePr>
   </w:style>
-  <w:style w:type="table" w:styleId="1068">
+  <w:style w:type="table" w:styleId="1070">
     <w:name w:val="Bordered - Accent 1"/>
-    <w:basedOn w:val="1131"/>
+    <w:basedOn w:val="1133"/>
     <w:uiPriority w:val="99"/>
     <w:pPr>
       <w:pBdr/>
@@ -29958,9 +29980,9 @@
       </w:tcPr>
     </w:tblStylePr>
   </w:style>
-  <w:style w:type="table" w:styleId="1069">
+  <w:style w:type="table" w:styleId="1071">
     <w:name w:val="Bordered - Accent 2"/>
-    <w:basedOn w:val="1131"/>
+    <w:basedOn w:val="1133"/>
     <w:uiPriority w:val="99"/>
     <w:pPr>
       <w:pBdr/>
@@ -30189,9 +30211,9 @@
       </w:tcPr>
     </w:tblStylePr>
   </w:style>
-  <w:style w:type="table" w:styleId="1070">
+  <w:style w:type="table" w:styleId="1072">
     <w:name w:val="Bordered - Accent 3"/>
-    <w:basedOn w:val="1131"/>
+    <w:basedOn w:val="1133"/>
     <w:uiPriority w:val="99"/>
     <w:pPr>
       <w:pBdr/>
@@ -30420,9 +30442,9 @@
       </w:tcPr>
     </w:tblStylePr>
   </w:style>
-  <w:style w:type="table" w:styleId="1071">
+  <w:style w:type="table" w:styleId="1073">
     <w:name w:val="Bordered - Accent 4"/>
-    <w:basedOn w:val="1131"/>
+    <w:basedOn w:val="1133"/>
     <w:uiPriority w:val="99"/>
     <w:pPr>
       <w:pBdr/>
@@ -30651,9 +30673,9 @@
       </w:tcPr>
     </w:tblStylePr>
   </w:style>
-  <w:style w:type="table" w:styleId="1072">
+  <w:style w:type="table" w:styleId="1074">
     <w:name w:val="Bordered - Accent 5"/>
-    <w:basedOn w:val="1131"/>
+    <w:basedOn w:val="1133"/>
     <w:uiPriority w:val="99"/>
     <w:pPr>
       <w:pBdr/>
@@ -30882,9 +30904,9 @@
       </w:tcPr>
     </w:tblStylePr>
   </w:style>
-  <w:style w:type="table" w:styleId="1073">
+  <w:style w:type="table" w:styleId="1075">
     <w:name w:val="Bordered - Accent 6"/>
-    <w:basedOn w:val="1131"/>
+    <w:basedOn w:val="1133"/>
     <w:uiPriority w:val="99"/>
     <w:pPr>
       <w:pBdr/>
@@ -31113,11 +31135,11 @@
       </w:tcPr>
     </w:tblStylePr>
   </w:style>
-  <w:style w:type="paragraph" w:styleId="1074">
+  <w:style w:type="paragraph" w:styleId="1076">
     <w:name w:val="Heading 1"/>
-    <w:basedOn w:val="1126"/>
-    <w:next w:val="1126"/>
-    <w:link w:val="1080"/>
+    <w:basedOn w:val="1128"/>
+    <w:next w:val="1128"/>
+    <w:link w:val="1082"/>
     <w:uiPriority w:val="9"/>
     <w:qFormat/>
     <w:pPr>
@@ -31135,11 +31157,11 @@
       <w:szCs w:val="40"/>
     </w:rPr>
   </w:style>
-  <w:style w:type="paragraph" w:styleId="1075">
+  <w:style w:type="paragraph" w:styleId="1077">
     <w:name w:val="Heading 3"/>
-    <w:basedOn w:val="1126"/>
-    <w:next w:val="1126"/>
-    <w:link w:val="1082"/>
+    <w:basedOn w:val="1128"/>
+    <w:next w:val="1128"/>
+    <w:link w:val="1084"/>
     <w:uiPriority w:val="9"/>
     <w:unhideWhenUsed/>
     <w:qFormat/>
@@ -31158,11 +31180,11 @@
       <w:szCs w:val="28"/>
     </w:rPr>
   </w:style>
-  <w:style w:type="paragraph" w:styleId="1076">
+  <w:style w:type="paragraph" w:styleId="1078">
     <w:name w:val="Heading 6"/>
-    <w:basedOn w:val="1126"/>
-    <w:next w:val="1126"/>
-    <w:link w:val="1085"/>
+    <w:basedOn w:val="1128"/>
+    <w:next w:val="1128"/>
+    <w:link w:val="1087"/>
     <w:uiPriority w:val="9"/>
     <w:unhideWhenUsed/>
     <w:qFormat/>
@@ -31181,11 +31203,11 @@
       <w:color w:val="595959" w:themeColor="text1" w:themeTint="A6"/>
     </w:rPr>
   </w:style>
-  <w:style w:type="paragraph" w:styleId="1077">
+  <w:style w:type="paragraph" w:styleId="1079">
     <w:name w:val="Heading 7"/>
-    <w:basedOn w:val="1126"/>
-    <w:next w:val="1126"/>
-    <w:link w:val="1086"/>
+    <w:basedOn w:val="1128"/>
+    <w:next w:val="1128"/>
+    <w:link w:val="1088"/>
     <w:uiPriority w:val="9"/>
     <w:unhideWhenUsed/>
     <w:qFormat/>
@@ -31202,11 +31224,11 @@
       <w:color w:val="595959" w:themeColor="text1" w:themeTint="A6"/>
     </w:rPr>
   </w:style>
-  <w:style w:type="paragraph" w:styleId="1078">
+  <w:style w:type="paragraph" w:styleId="1080">
     <w:name w:val="Heading 8"/>
-    <w:basedOn w:val="1126"/>
-    <w:next w:val="1126"/>
-    <w:link w:val="1087"/>
+    <w:basedOn w:val="1128"/>
+    <w:next w:val="1128"/>
+    <w:link w:val="1089"/>
     <w:uiPriority w:val="9"/>
     <w:unhideWhenUsed/>
     <w:qFormat/>
@@ -31225,11 +31247,11 @@
       <w:color w:val="272727" w:themeColor="text1" w:themeTint="D8"/>
     </w:rPr>
   </w:style>
-  <w:style w:type="paragraph" w:styleId="1079">
+  <w:style w:type="paragraph" w:styleId="1081">
     <w:name w:val="Heading 9"/>
-    <w:basedOn w:val="1126"/>
-    <w:next w:val="1126"/>
-    <w:link w:val="1088"/>
+    <w:basedOn w:val="1128"/>
+    <w:next w:val="1128"/>
+    <w:link w:val="1090"/>
     <w:uiPriority w:val="9"/>
     <w:unhideWhenUsed/>
     <w:qFormat/>
@@ -31248,10 +31270,10 @@
       <w:color w:val="272727" w:themeColor="text1" w:themeTint="D8"/>
     </w:rPr>
   </w:style>
-  <w:style w:type="character" w:styleId="1080">
+  <w:style w:type="character" w:styleId="1082">
     <w:name w:val="Heading 1 Char"/>
-    <w:basedOn w:val="1130"/>
-    <w:link w:val="1074"/>
+    <w:basedOn w:val="1132"/>
+    <w:link w:val="1076"/>
     <w:uiPriority w:val="9"/>
     <w:pPr>
       <w:pBdr/>
@@ -31265,10 +31287,10 @@
       <w:szCs w:val="40"/>
     </w:rPr>
   </w:style>
-  <w:style w:type="character" w:styleId="1081">
+  <w:style w:type="character" w:styleId="1083">
     <w:name w:val="Heading 2 Char"/>
-    <w:basedOn w:val="1130"/>
-    <w:link w:val="1127"/>
+    <w:basedOn w:val="1132"/>
+    <w:link w:val="1129"/>
     <w:uiPriority w:val="9"/>
     <w:pPr>
       <w:pBdr/>
@@ -31282,10 +31304,10 @@
       <w:szCs w:val="32"/>
     </w:rPr>
   </w:style>
-  <w:style w:type="character" w:styleId="1082">
+  <w:style w:type="character" w:styleId="1084">
     <w:name w:val="Heading 3 Char"/>
-    <w:basedOn w:val="1130"/>
-    <w:link w:val="1075"/>
+    <w:basedOn w:val="1132"/>
+    <w:link w:val="1077"/>
     <w:uiPriority w:val="9"/>
     <w:pPr>
       <w:pBdr/>
@@ -31299,10 +31321,10 @@
       <w:szCs w:val="28"/>
     </w:rPr>
   </w:style>
-  <w:style w:type="character" w:styleId="1083">
+  <w:style w:type="character" w:styleId="1085">
     <w:name w:val="Heading 4 Char"/>
-    <w:basedOn w:val="1130"/>
-    <w:link w:val="1128"/>
+    <w:basedOn w:val="1132"/>
+    <w:link w:val="1130"/>
     <w:uiPriority w:val="9"/>
     <w:pPr>
       <w:pBdr/>
@@ -31316,10 +31338,10 @@
       <w:color w:val="0f4761" w:themeColor="accent1" w:themeShade="BF"/>
     </w:rPr>
   </w:style>
-  <w:style w:type="character" w:styleId="1084">
+  <w:style w:type="character" w:styleId="1086">
     <w:name w:val="Heading 5 Char"/>
-    <w:basedOn w:val="1130"/>
-    <w:link w:val="1129"/>
+    <w:basedOn w:val="1132"/>
+    <w:link w:val="1131"/>
     <w:uiPriority w:val="9"/>
     <w:pPr>
       <w:pBdr/>
@@ -31331,10 +31353,10 @@
       <w:color w:val="0f4761" w:themeColor="accent1" w:themeShade="BF"/>
     </w:rPr>
   </w:style>
-  <w:style w:type="character" w:styleId="1085">
+  <w:style w:type="character" w:styleId="1087">
     <w:name w:val="Heading 6 Char"/>
-    <w:basedOn w:val="1130"/>
-    <w:link w:val="1076"/>
+    <w:basedOn w:val="1132"/>
+    <w:link w:val="1078"/>
     <w:uiPriority w:val="9"/>
     <w:pPr>
       <w:pBdr/>
@@ -31348,10 +31370,10 @@
       <w:color w:val="595959" w:themeColor="text1" w:themeTint="A6"/>
     </w:rPr>
   </w:style>
-  <w:style w:type="character" w:styleId="1086">
+  <w:style w:type="character" w:styleId="1088">
     <w:name w:val="Heading 7 Char"/>
-    <w:basedOn w:val="1130"/>
-    <w:link w:val="1077"/>
+    <w:basedOn w:val="1132"/>
+    <w:link w:val="1079"/>
     <w:uiPriority w:val="9"/>
     <w:pPr>
       <w:pBdr/>
@@ -31363,10 +31385,10 @@
       <w:color w:val="595959" w:themeColor="text1" w:themeTint="A6"/>
     </w:rPr>
   </w:style>
-  <w:style w:type="character" w:styleId="1087">
+  <w:style w:type="character" w:styleId="1089">
     <w:name w:val="Heading 8 Char"/>
-    <w:basedOn w:val="1130"/>
-    <w:link w:val="1078"/>
+    <w:basedOn w:val="1132"/>
+    <w:link w:val="1080"/>
     <w:uiPriority w:val="9"/>
     <w:pPr>
       <w:pBdr/>
@@ -31380,10 +31402,10 @@
       <w:color w:val="272727" w:themeColor="text1" w:themeTint="D8"/>
     </w:rPr>
   </w:style>
-  <w:style w:type="character" w:styleId="1088">
+  <w:style w:type="character" w:styleId="1090">
     <w:name w:val="Heading 9 Char"/>
-    <w:basedOn w:val="1130"/>
-    <w:link w:val="1079"/>
+    <w:basedOn w:val="1132"/>
+    <w:link w:val="1081"/>
     <w:uiPriority w:val="9"/>
     <w:pPr>
       <w:pBdr/>
@@ -31397,11 +31419,11 @@
       <w:color w:val="272727" w:themeColor="text1" w:themeTint="D8"/>
     </w:rPr>
   </w:style>
-  <w:style w:type="paragraph" w:styleId="1089">
+  <w:style w:type="paragraph" w:styleId="1091">
     <w:name w:val="Title"/>
-    <w:basedOn w:val="1126"/>
-    <w:next w:val="1126"/>
-    <w:link w:val="1090"/>
+    <w:basedOn w:val="1128"/>
+    <w:next w:val="1128"/>
+    <w:link w:val="1092"/>
     <w:uiPriority w:val="10"/>
     <w:qFormat/>
     <w:pPr>
@@ -31417,10 +31439,10 @@
       <w:szCs w:val="56"/>
     </w:rPr>
   </w:style>
-  <w:style w:type="character" w:styleId="1090">
+  <w:style w:type="character" w:styleId="1092">
     <w:name w:val="Title Char"/>
-    <w:basedOn w:val="1130"/>
-    <w:link w:val="1089"/>
+    <w:basedOn w:val="1132"/>
+    <w:link w:val="1091"/>
     <w:uiPriority w:val="10"/>
     <w:pPr>
       <w:pBdr/>
@@ -31434,10 +31456,10 @@
       <w:szCs w:val="56"/>
     </w:rPr>
   </w:style>
-  <w:style w:type="character" w:styleId="1091">
+  <w:style w:type="character" w:styleId="1093">
     <w:name w:val="Subtitle Char"/>
-    <w:basedOn w:val="1130"/>
-    <w:link w:val="1136"/>
+    <w:basedOn w:val="1132"/>
+    <w:link w:val="1138"/>
     <w:uiPriority w:val="11"/>
     <w:pPr>
       <w:pBdr/>
@@ -31451,11 +31473,11 @@
       <w:szCs w:val="28"/>
     </w:rPr>
   </w:style>
-  <w:style w:type="paragraph" w:styleId="1092">
+  <w:style w:type="paragraph" w:styleId="1094">
     <w:name w:val="Quote"/>
-    <w:basedOn w:val="1126"/>
-    <w:next w:val="1126"/>
-    <w:link w:val="1093"/>
+    <w:basedOn w:val="1128"/>
+    <w:next w:val="1128"/>
+    <w:link w:val="1095"/>
     <w:uiPriority w:val="29"/>
     <w:qFormat/>
     <w:pPr>
@@ -31470,10 +31492,10 @@
       <w:color w:val="404040" w:themeColor="text1" w:themeTint="BF"/>
     </w:rPr>
   </w:style>
-  <w:style w:type="character" w:styleId="1093">
+  <w:style w:type="character" w:styleId="1095">
     <w:name w:val="Quote Char"/>
-    <w:basedOn w:val="1130"/>
-    <w:link w:val="1092"/>
+    <w:basedOn w:val="1132"/>
+    <w:link w:val="1094"/>
     <w:uiPriority w:val="29"/>
     <w:pPr>
       <w:pBdr/>
@@ -31486,9 +31508,9 @@
       <w:color w:val="404040" w:themeColor="text1" w:themeTint="BF"/>
     </w:rPr>
   </w:style>
-  <w:style w:type="character" w:styleId="1094">
+  <w:style w:type="character" w:styleId="1096">
     <w:name w:val="Intense Emphasis"/>
-    <w:basedOn w:val="1130"/>
+    <w:basedOn w:val="1132"/>
     <w:uiPriority w:val="21"/>
     <w:qFormat/>
     <w:pPr>
@@ -31502,11 +31524,11 @@
       <w:color w:val="0f4761" w:themeColor="accent1" w:themeShade="BF"/>
     </w:rPr>
   </w:style>
-  <w:style w:type="paragraph" w:styleId="1095">
+  <w:style w:type="paragraph" w:styleId="1097">
     <w:name w:val="Intense Quote"/>
-    <w:basedOn w:val="1126"/>
-    <w:next w:val="1126"/>
-    <w:link w:val="1096"/>
+    <w:basedOn w:val="1128"/>
+    <w:next w:val="1128"/>
+    <w:link w:val="1098"/>
     <w:uiPriority w:val="30"/>
     <w:qFormat/>
     <w:pPr>
@@ -31524,10 +31546,10 @@
       <w:color w:val="0f4761" w:themeColor="accent1" w:themeShade="BF"/>
     </w:rPr>
   </w:style>
-  <w:style w:type="character" w:styleId="1096">
+  <w:style w:type="character" w:styleId="1098">
     <w:name w:val="Intense Quote Char"/>
-    <w:basedOn w:val="1130"/>
-    <w:link w:val="1095"/>
+    <w:basedOn w:val="1132"/>
+    <w:link w:val="1097"/>
     <w:uiPriority w:val="30"/>
     <w:pPr>
       <w:pBdr/>
@@ -31540,9 +31562,9 @@
       <w:color w:val="0f4761" w:themeColor="accent1" w:themeShade="BF"/>
     </w:rPr>
   </w:style>
-  <w:style w:type="character" w:styleId="1097">
+  <w:style w:type="character" w:styleId="1099">
     <w:name w:val="Intense Reference"/>
-    <w:basedOn w:val="1130"/>
+    <w:basedOn w:val="1132"/>
     <w:uiPriority w:val="32"/>
     <w:qFormat/>
     <w:pPr>
@@ -31558,9 +31580,9 @@
       <w:spacing w:val="5"/>
     </w:rPr>
   </w:style>
-  <w:style w:type="paragraph" w:styleId="1098">
+  <w:style w:type="paragraph" w:styleId="1100">
     <w:name w:val="No Spacing"/>
-    <w:basedOn w:val="1126"/>
+    <w:basedOn w:val="1128"/>
     <w:uiPriority w:val="1"/>
     <w:qFormat/>
     <w:pPr>
@@ -31569,9 +31591,9 @@
       <w:ind/>
     </w:pPr>
   </w:style>
-  <w:style w:type="character" w:styleId="1099">
+  <w:style w:type="character" w:styleId="1101">
     <w:name w:val="Subtle Emphasis"/>
-    <w:basedOn w:val="1130"/>
+    <w:basedOn w:val="1132"/>
     <w:uiPriority w:val="19"/>
     <w:qFormat/>
     <w:pPr>
@@ -31585,9 +31607,9 @@
       <w:color w:val="404040" w:themeColor="text1" w:themeTint="BF"/>
     </w:rPr>
   </w:style>
-  <w:style w:type="character" w:styleId="1100">
+  <w:style w:type="character" w:styleId="1102">
     <w:name w:val="Emphasis"/>
-    <w:basedOn w:val="1130"/>
+    <w:basedOn w:val="1132"/>
     <w:uiPriority w:val="20"/>
     <w:qFormat/>
     <w:pPr>
@@ -31600,9 +31622,9 @@
       <w:iCs/>
     </w:rPr>
   </w:style>
-  <w:style w:type="character" w:styleId="1101">
+  <w:style w:type="character" w:styleId="1103">
     <w:name w:val="Strong"/>
-    <w:basedOn w:val="1130"/>
+    <w:basedOn w:val="1132"/>
     <w:uiPriority w:val="22"/>
     <w:qFormat/>
     <w:pPr>
@@ -31615,9 +31637,9 @@
       <w:bCs/>
     </w:rPr>
   </w:style>
-  <w:style w:type="character" w:styleId="1102">
+  <w:style w:type="character" w:styleId="1104">
     <w:name w:val="Subtle Reference"/>
-    <w:basedOn w:val="1130"/>
+    <w:basedOn w:val="1132"/>
     <w:uiPriority w:val="31"/>
     <w:qFormat/>
     <w:pPr>
@@ -31630,9 +31652,9 @@
       <w:color w:val="5a5a5a" w:themeColor="text1" w:themeTint="A5"/>
     </w:rPr>
   </w:style>
-  <w:style w:type="character" w:styleId="1103">
+  <w:style w:type="character" w:styleId="1105">
     <w:name w:val="Book Title"/>
-    <w:basedOn w:val="1130"/>
+    <w:basedOn w:val="1132"/>
     <w:uiPriority w:val="33"/>
     <w:qFormat/>
     <w:pPr>
@@ -31648,10 +31670,10 @@
       <w:spacing w:val="5"/>
     </w:rPr>
   </w:style>
-  <w:style w:type="character" w:styleId="1104">
+  <w:style w:type="character" w:styleId="1106">
     <w:name w:val="Header Char"/>
-    <w:basedOn w:val="1130"/>
-    <w:link w:val="1134"/>
+    <w:basedOn w:val="1132"/>
+    <w:link w:val="1136"/>
     <w:uiPriority w:val="99"/>
     <w:pPr>
       <w:pBdr/>
@@ -31659,10 +31681,10 @@
       <w:ind/>
     </w:pPr>
   </w:style>
-  <w:style w:type="character" w:styleId="1105">
+  <w:style w:type="character" w:styleId="1107">
     <w:name w:val="Footer Char"/>
-    <w:basedOn w:val="1130"/>
-    <w:link w:val="1135"/>
+    <w:basedOn w:val="1132"/>
+    <w:link w:val="1137"/>
     <w:uiPriority w:val="99"/>
     <w:pPr>
       <w:pBdr/>
@@ -31670,10 +31692,10 @@
       <w:ind/>
     </w:pPr>
   </w:style>
-  <w:style w:type="paragraph" w:styleId="1106">
+  <w:style w:type="paragraph" w:styleId="1108">
     <w:name w:val="Caption"/>
-    <w:basedOn w:val="1126"/>
-    <w:next w:val="1126"/>
+    <w:basedOn w:val="1128"/>
+    <w:next w:val="1128"/>
     <w:uiPriority w:val="35"/>
     <w:unhideWhenUsed/>
     <w:qFormat/>
@@ -31690,10 +31712,10 @@
       <w:szCs w:val="18"/>
     </w:rPr>
   </w:style>
-  <w:style w:type="paragraph" w:styleId="1107">
+  <w:style w:type="paragraph" w:styleId="1109">
     <w:name w:val="footnote text"/>
-    <w:basedOn w:val="1126"/>
-    <w:link w:val="1108"/>
+    <w:basedOn w:val="1128"/>
+    <w:link w:val="1110"/>
     <w:uiPriority w:val="99"/>
     <w:semiHidden/>
     <w:unhideWhenUsed/>
@@ -31707,10 +31729,10 @@
       <w:szCs w:val="20"/>
     </w:rPr>
   </w:style>
-  <w:style w:type="character" w:styleId="1108">
+  <w:style w:type="character" w:styleId="1110">
     <w:name w:val="Footnote Text Char"/>
-    <w:basedOn w:val="1130"/>
-    <w:link w:val="1107"/>
+    <w:basedOn w:val="1132"/>
+    <w:link w:val="1109"/>
     <w:uiPriority w:val="99"/>
     <w:semiHidden/>
     <w:pPr>
@@ -31723,9 +31745,9 @@
       <w:szCs w:val="20"/>
     </w:rPr>
   </w:style>
-  <w:style w:type="character" w:styleId="1109">
+  <w:style w:type="character" w:styleId="1111">
     <w:name w:val="footnote reference"/>
-    <w:basedOn w:val="1130"/>
+    <w:basedOn w:val="1132"/>
     <w:uiPriority w:val="99"/>
     <w:semiHidden/>
     <w:unhideWhenUsed/>
@@ -31738,10 +31760,10 @@
       <w:vertAlign w:val="superscript"/>
     </w:rPr>
   </w:style>
-  <w:style w:type="paragraph" w:styleId="1110">
+  <w:style w:type="paragraph" w:styleId="1112">
     <w:name w:val="endnote text"/>
-    <w:basedOn w:val="1126"/>
-    <w:link w:val="1111"/>
+    <w:basedOn w:val="1128"/>
+    <w:link w:val="1113"/>
     <w:uiPriority w:val="99"/>
     <w:semiHidden/>
     <w:unhideWhenUsed/>
@@ -31755,10 +31777,10 @@
       <w:szCs w:val="20"/>
     </w:rPr>
   </w:style>
-  <w:style w:type="character" w:styleId="1111">
+  <w:style w:type="character" w:styleId="1113">
     <w:name w:val="Endnote Text Char"/>
-    <w:basedOn w:val="1130"/>
-    <w:link w:val="1110"/>
+    <w:basedOn w:val="1132"/>
+    <w:link w:val="1112"/>
     <w:uiPriority w:val="99"/>
     <w:semiHidden/>
     <w:pPr>
@@ -31771,9 +31793,9 @@
       <w:szCs w:val="20"/>
     </w:rPr>
   </w:style>
-  <w:style w:type="character" w:styleId="1112">
+  <w:style w:type="character" w:styleId="1114">
     <w:name w:val="endnote reference"/>
-    <w:basedOn w:val="1130"/>
+    <w:basedOn w:val="1132"/>
     <w:uiPriority w:val="99"/>
     <w:semiHidden/>
     <w:unhideWhenUsed/>
@@ -31786,9 +31808,9 @@
       <w:vertAlign w:val="superscript"/>
     </w:rPr>
   </w:style>
-  <w:style w:type="character" w:styleId="1113">
+  <w:style w:type="character" w:styleId="1115">
     <w:name w:val="Hyperlink"/>
-    <w:basedOn w:val="1130"/>
+    <w:basedOn w:val="1132"/>
     <w:uiPriority w:val="99"/>
     <w:unhideWhenUsed/>
     <w:pPr>
@@ -31801,9 +31823,9 @@
       <w:u w:val="single"/>
     </w:rPr>
   </w:style>
-  <w:style w:type="character" w:styleId="1114">
+  <w:style w:type="character" w:styleId="1116">
     <w:name w:val="FollowedHyperlink"/>
-    <w:basedOn w:val="1130"/>
+    <w:basedOn w:val="1132"/>
     <w:uiPriority w:val="99"/>
     <w:semiHidden/>
     <w:unhideWhenUsed/>
@@ -31817,10 +31839,10 @@
       <w:u w:val="single"/>
     </w:rPr>
   </w:style>
-  <w:style w:type="paragraph" w:styleId="1115">
+  <w:style w:type="paragraph" w:styleId="1117">
     <w:name w:val="toc 1"/>
-    <w:basedOn w:val="1126"/>
-    <w:next w:val="1126"/>
+    <w:basedOn w:val="1128"/>
+    <w:next w:val="1128"/>
     <w:uiPriority w:val="39"/>
     <w:unhideWhenUsed/>
     <w:pPr>
@@ -31829,10 +31851,10 @@
       <w:ind/>
     </w:pPr>
   </w:style>
-  <w:style w:type="paragraph" w:styleId="1116">
+  <w:style w:type="paragraph" w:styleId="1118">
     <w:name w:val="toc 2"/>
-    <w:basedOn w:val="1126"/>
-    <w:next w:val="1126"/>
+    <w:basedOn w:val="1128"/>
+    <w:next w:val="1128"/>
     <w:uiPriority w:val="39"/>
     <w:unhideWhenUsed/>
     <w:pPr>
@@ -31841,10 +31863,10 @@
       <w:ind w:left="220"/>
     </w:pPr>
   </w:style>
-  <w:style w:type="paragraph" w:styleId="1117">
+  <w:style w:type="paragraph" w:styleId="1119">
     <w:name w:val="toc 3"/>
-    <w:basedOn w:val="1126"/>
-    <w:next w:val="1126"/>
+    <w:basedOn w:val="1128"/>
+    <w:next w:val="1128"/>
     <w:uiPriority w:val="39"/>
     <w:unhideWhenUsed/>
     <w:pPr>
@@ -31853,10 +31875,10 @@
       <w:ind w:left="440"/>
     </w:pPr>
   </w:style>
-  <w:style w:type="paragraph" w:styleId="1118">
+  <w:style w:type="paragraph" w:styleId="1120">
     <w:name w:val="toc 4"/>
-    <w:basedOn w:val="1126"/>
-    <w:next w:val="1126"/>
+    <w:basedOn w:val="1128"/>
+    <w:next w:val="1128"/>
     <w:uiPriority w:val="39"/>
     <w:unhideWhenUsed/>
     <w:pPr>
@@ -31865,10 +31887,10 @@
       <w:ind w:left="660"/>
     </w:pPr>
   </w:style>
-  <w:style w:type="paragraph" w:styleId="1119">
+  <w:style w:type="paragraph" w:styleId="1121">
     <w:name w:val="toc 5"/>
-    <w:basedOn w:val="1126"/>
-    <w:next w:val="1126"/>
+    <w:basedOn w:val="1128"/>
+    <w:next w:val="1128"/>
     <w:uiPriority w:val="39"/>
     <w:unhideWhenUsed/>
     <w:pPr>
@@ -31877,10 +31899,10 @@
       <w:ind w:left="880"/>
     </w:pPr>
   </w:style>
-  <w:style w:type="paragraph" w:styleId="1120">
+  <w:style w:type="paragraph" w:styleId="1122">
     <w:name w:val="toc 6"/>
-    <w:basedOn w:val="1126"/>
-    <w:next w:val="1126"/>
+    <w:basedOn w:val="1128"/>
+    <w:next w:val="1128"/>
     <w:uiPriority w:val="39"/>
     <w:unhideWhenUsed/>
     <w:pPr>
@@ -31889,10 +31911,10 @@
       <w:ind w:left="1100"/>
     </w:pPr>
   </w:style>
-  <w:style w:type="paragraph" w:styleId="1121">
+  <w:style w:type="paragraph" w:styleId="1123">
     <w:name w:val="toc 7"/>
-    <w:basedOn w:val="1126"/>
-    <w:next w:val="1126"/>
+    <w:basedOn w:val="1128"/>
+    <w:next w:val="1128"/>
     <w:uiPriority w:val="39"/>
     <w:unhideWhenUsed/>
     <w:pPr>
@@ -31901,10 +31923,10 @@
       <w:ind w:left="1320"/>
     </w:pPr>
   </w:style>
-  <w:style w:type="paragraph" w:styleId="1122">
+  <w:style w:type="paragraph" w:styleId="1124">
     <w:name w:val="toc 8"/>
-    <w:basedOn w:val="1126"/>
-    <w:next w:val="1126"/>
+    <w:basedOn w:val="1128"/>
+    <w:next w:val="1128"/>
     <w:uiPriority w:val="39"/>
     <w:unhideWhenUsed/>
     <w:pPr>
@@ -31913,10 +31935,10 @@
       <w:ind w:left="1540"/>
     </w:pPr>
   </w:style>
-  <w:style w:type="paragraph" w:styleId="1123">
+  <w:style w:type="paragraph" w:styleId="1125">
     <w:name w:val="toc 9"/>
-    <w:basedOn w:val="1126"/>
-    <w:next w:val="1126"/>
+    <w:basedOn w:val="1128"/>
+    <w:next w:val="1128"/>
     <w:uiPriority w:val="39"/>
     <w:unhideWhenUsed/>
     <w:pPr>
@@ -31925,7 +31947,7 @@
       <w:ind w:left="1760"/>
     </w:pPr>
   </w:style>
-  <w:style w:type="paragraph" w:styleId="1124">
+  <w:style w:type="paragraph" w:styleId="1126">
     <w:name w:val="TOC Heading"/>
     <w:uiPriority w:val="39"/>
     <w:unhideWhenUsed/>
@@ -31935,10 +31957,10 @@
       <w:ind/>
     </w:pPr>
   </w:style>
-  <w:style w:type="paragraph" w:styleId="1125">
+  <w:style w:type="paragraph" w:styleId="1127">
     <w:name w:val="table of figures"/>
-    <w:basedOn w:val="1126"/>
-    <w:next w:val="1126"/>
+    <w:basedOn w:val="1128"/>
+    <w:next w:val="1128"/>
     <w:uiPriority w:val="99"/>
     <w:unhideWhenUsed/>
     <w:pPr>
@@ -31947,7 +31969,7 @@
       <w:ind/>
     </w:pPr>
   </w:style>
-  <w:style w:type="paragraph" w:styleId="1126" w:default="1">
+  <w:style w:type="paragraph" w:styleId="1128" w:default="1">
     <w:name w:val="Normal"/>
     <w:qFormat/>
     <w:pPr>
@@ -31960,10 +31982,10 @@
       <w:szCs w:val="24"/>
     </w:rPr>
   </w:style>
-  <w:style w:type="paragraph" w:styleId="1127">
+  <w:style w:type="paragraph" w:styleId="1129">
     <w:name w:val="Heading 2"/>
-    <w:basedOn w:val="1126"/>
-    <w:next w:val="1126"/>
+    <w:basedOn w:val="1128"/>
+    <w:next w:val="1128"/>
     <w:qFormat/>
     <w:pPr>
       <w:keepNext w:val="true"/>
@@ -31982,10 +32004,10 @@
       <w:szCs w:val="28"/>
     </w:rPr>
   </w:style>
-  <w:style w:type="paragraph" w:styleId="1128">
+  <w:style w:type="paragraph" w:styleId="1130">
     <w:name w:val="Heading 4"/>
-    <w:basedOn w:val="1126"/>
-    <w:next w:val="1126"/>
+    <w:basedOn w:val="1128"/>
+    <w:next w:val="1128"/>
     <w:qFormat/>
     <w:pPr>
       <w:keepNext w:val="true"/>
@@ -32001,10 +32023,10 @@
       <w:sz w:val="28"/>
     </w:rPr>
   </w:style>
-  <w:style w:type="paragraph" w:styleId="1129">
+  <w:style w:type="paragraph" w:styleId="1131">
     <w:name w:val="Heading 5"/>
-    <w:basedOn w:val="1126"/>
-    <w:next w:val="1126"/>
+    <w:basedOn w:val="1128"/>
+    <w:next w:val="1128"/>
     <w:qFormat/>
     <w:pPr>
       <w:pBdr/>
@@ -32021,7 +32043,7 @@
       <w:szCs w:val="26"/>
     </w:rPr>
   </w:style>
-  <w:style w:type="character" w:styleId="1130" w:default="1">
+  <w:style w:type="character" w:styleId="1132" w:default="1">
     <w:name w:val="Default Paragraph Font"/>
     <w:uiPriority w:val="1"/>
     <w:semiHidden/>
@@ -32032,7 +32054,7 @@
       <w:ind/>
     </w:pPr>
   </w:style>
-  <w:style w:type="table" w:styleId="1131" w:default="1">
+  <w:style w:type="table" w:styleId="1133" w:default="1">
     <w:name w:val="Normal Table"/>
     <w:uiPriority w:val="99"/>
     <w:semiHidden/>
@@ -32044,13 +32066,13 @@
     </w:pPr>
     <w:tblPr>
       <w:tblInd w:w="0" w:type="dxa"/>
-      <w:tblBorders/>
       <w:tblCellMar>
         <w:left w:w="108" w:type="dxa"/>
         <w:top w:w="0" w:type="dxa"/>
         <w:right w:w="108" w:type="dxa"/>
         <w:bottom w:w="0" w:type="dxa"/>
       </w:tblCellMar>
+      <w:tblBorders/>
     </w:tblPr>
     <w:tcPr>
       <w:tcBorders/>
@@ -32225,7 +32247,7 @@
       </w:tcPr>
     </w:tblStylePr>
   </w:style>
-  <w:style w:type="numbering" w:styleId="1132" w:default="1">
+  <w:style w:type="numbering" w:styleId="1134" w:default="1">
     <w:name w:val="No List"/>
     <w:uiPriority w:val="99"/>
     <w:semiHidden/>
@@ -32236,9 +32258,9 @@
       <w:ind/>
     </w:pPr>
   </w:style>
-  <w:style w:type="paragraph" w:styleId="1133" w:customStyle="1">
+  <w:style w:type="paragraph" w:styleId="1135" w:customStyle="1">
     <w:name w:val="Название"/>
-    <w:basedOn w:val="1126"/>
+    <w:basedOn w:val="1128"/>
     <w:qFormat/>
     <w:pPr>
       <w:pBdr/>
@@ -32252,9 +32274,9 @@
       <w:u w:val="single"/>
     </w:rPr>
   </w:style>
-  <w:style w:type="paragraph" w:styleId="1134">
+  <w:style w:type="paragraph" w:styleId="1136">
     <w:name w:val="Header"/>
-    <w:basedOn w:val="1126"/>
+    <w:basedOn w:val="1128"/>
     <w:pPr>
       <w:pBdr/>
       <w:tabs>
@@ -32270,9 +32292,9 @@
       <w:lang w:val="en-US"/>
     </w:rPr>
   </w:style>
-  <w:style w:type="paragraph" w:styleId="1135">
+  <w:style w:type="paragraph" w:styleId="1137">
     <w:name w:val="Footer"/>
-    <w:basedOn w:val="1126"/>
+    <w:basedOn w:val="1128"/>
     <w:pPr>
       <w:pBdr/>
       <w:tabs>
@@ -32288,9 +32310,9 @@
       <w:lang w:val="en-US"/>
     </w:rPr>
   </w:style>
-  <w:style w:type="paragraph" w:styleId="1136">
+  <w:style w:type="paragraph" w:styleId="1138">
     <w:name w:val="Subtitle"/>
-    <w:basedOn w:val="1126"/>
+    <w:basedOn w:val="1128"/>
     <w:qFormat/>
     <w:pPr>
       <w:pBdr/>
@@ -32306,18 +32328,18 @@
       <w:sz w:val="22"/>
     </w:rPr>
   </w:style>
-  <w:style w:type="character" w:styleId="1137">
+  <w:style w:type="character" w:styleId="1139">
     <w:name w:val="page number"/>
-    <w:basedOn w:val="1130"/>
+    <w:basedOn w:val="1132"/>
     <w:pPr>
       <w:pBdr/>
       <w:spacing/>
       <w:ind/>
     </w:pPr>
   </w:style>
-  <w:style w:type="paragraph" w:styleId="1138">
+  <w:style w:type="paragraph" w:styleId="1140">
     <w:name w:val="Body Text Indent"/>
-    <w:basedOn w:val="1126"/>
+    <w:basedOn w:val="1128"/>
     <w:pPr>
       <w:pBdr/>
       <w:spacing/>
@@ -32329,7 +32351,7 @@
       <w:szCs w:val="20"/>
     </w:rPr>
   </w:style>
-  <w:style w:type="paragraph" w:styleId="1139" w:customStyle="1">
+  <w:style w:type="paragraph" w:styleId="1141" w:customStyle="1">
     <w:name w:val="Обычный1"/>
     <w:pPr>
       <w:pBdr/>
@@ -32340,9 +32362,9 @@
       <w:sz w:val="24"/>
     </w:rPr>
   </w:style>
-  <w:style w:type="table" w:styleId="1140">
+  <w:style w:type="table" w:styleId="1142">
     <w:name w:val="Table Grid"/>
-    <w:basedOn w:val="1131"/>
+    <w:basedOn w:val="1133"/>
     <w:pPr>
       <w:pBdr/>
       <w:spacing/>
@@ -32531,9 +32553,9 @@
       </w:tcPr>
     </w:tblStylePr>
   </w:style>
-  <w:style w:type="paragraph" w:styleId="1141">
+  <w:style w:type="paragraph" w:styleId="1143">
     <w:name w:val="List Paragraph"/>
-    <w:basedOn w:val="1126"/>
+    <w:basedOn w:val="1128"/>
     <w:uiPriority w:val="34"/>
     <w:qFormat/>
     <w:pPr>
@@ -32542,10 +32564,10 @@
       <w:ind w:left="708"/>
     </w:pPr>
   </w:style>
-  <w:style w:type="paragraph" w:styleId="1142">
+  <w:style w:type="paragraph" w:styleId="1144">
     <w:name w:val="Balloon Text"/>
-    <w:basedOn w:val="1126"/>
-    <w:link w:val="1143"/>
+    <w:basedOn w:val="1128"/>
+    <w:link w:val="1145"/>
     <w:uiPriority w:val="99"/>
     <w:semiHidden/>
     <w:unhideWhenUsed/>
@@ -32560,9 +32582,9 @@
       <w:szCs w:val="18"/>
     </w:rPr>
   </w:style>
-  <w:style w:type="character" w:styleId="1143" w:customStyle="1">
+  <w:style w:type="character" w:styleId="1145" w:customStyle="1">
     <w:name w:val="Текст выноски Знак"/>
-    <w:link w:val="1142"/>
+    <w:link w:val="1144"/>
     <w:uiPriority w:val="99"/>
     <w:semiHidden/>
     <w:pPr>

</xml_diff>